<commit_message>
Koniec lekcji 10 Przetestowana aplikacja w Insomnia
</commit_message>
<xml_diff>
--- a/Doc/Web_Api_10_Testowanie.docx
+++ b/Doc/Web_Api_10_Testowanie.docx
@@ -1217,7 +1217,33 @@
         <w:rPr>
           <w:lang w:val="pl-PL"/>
         </w:rPr>
-        <w:t>LaunchSettings.Json konfiguracja jaka strona ma wystartować, gdy wpiszemy adres serwera w przeglądarce</w:t>
+        <w:t xml:space="preserve">W pliku </w:t>
+      </w:r>
+      <w:r>
+        <w:rPr>
+          <w:b/>
+          <w:bCs/>
+          <w:lang w:val="pl-PL"/>
+        </w:rPr>
+        <w:t>LaunchSettings.Json</w:t>
+      </w:r>
+      <w:r>
+        <w:rPr>
+          <w:lang w:val="pl-PL"/>
+        </w:rPr>
+        <w:t xml:space="preserve"> konfigur</w:t>
+      </w:r>
+      <w:r>
+        <w:rPr>
+          <w:lang w:val="pl-PL"/>
+        </w:rPr>
+        <w:t>ujemy</w:t>
+      </w:r>
+      <w:r>
+        <w:rPr>
+          <w:lang w:val="pl-PL"/>
+        </w:rPr>
+        <w:t xml:space="preserve"> jaka strona ma wystartować, gdy wpiszemy adres serwera w przeglądarce</w:t>
       </w:r>
       <w:r>
         <w:rPr>
@@ -2751,15 +2777,73 @@
     <w:p>
       <w:pPr>
         <w:rPr>
-          <w:lang w:val="pl-PL"/>
-        </w:rPr>
-      </w:pPr>
-      <w:r>
-        <w:rPr>
+          <w:b/>
+          <w:bCs/>
+          <w:sz w:val="36"/>
+          <w:szCs w:val="36"/>
+          <w:lang w:val="pl-PL"/>
+        </w:rPr>
+      </w:pPr>
+      <w:r>
+        <w:rPr>
+          <w:b/>
+          <w:bCs/>
+          <w:sz w:val="36"/>
+          <w:szCs w:val="36"/>
           <w:lang w:val="pl-PL"/>
         </w:rPr>
         <w:lastRenderedPageBreak/>
-        <w:t>PO wpisaniu w przeglądarce adresu jak poniżej , otrzymamy</w:t>
+        <w:t>Testowanie Aplikacji</w:t>
+      </w:r>
+    </w:p>
+    <w:p>
+      <w:pPr>
+        <w:rPr>
+          <w:lang w:val="pl-PL"/>
+        </w:rPr>
+      </w:pPr>
+      <w:r>
+        <w:rPr>
+          <w:lang w:val="pl-PL"/>
+        </w:rPr>
+        <w:t xml:space="preserve">Przeglądarka nie nadaje się do testowania aplikacji Web API typu REST. </w:t>
+      </w:r>
+      <w:r>
+        <w:rPr>
+          <w:lang w:val="pl-PL"/>
+        </w:rPr>
+        <w:br/>
+        <w:t>Testować w niej możemy jedynie akcje typu HttpGet.</w:t>
+      </w:r>
+      <w:r>
+        <w:rPr>
+          <w:lang w:val="pl-PL"/>
+        </w:rPr>
+        <w:br/>
+      </w:r>
+      <w:r>
+        <w:rPr>
+          <w:lang w:val="pl-PL"/>
+        </w:rPr>
+        <w:t>P</w:t>
+      </w:r>
+      <w:r>
+        <w:rPr>
+          <w:lang w:val="pl-PL"/>
+        </w:rPr>
+        <w:t>o</w:t>
+      </w:r>
+      <w:r>
+        <w:rPr>
+          <w:lang w:val="pl-PL"/>
+        </w:rPr>
+        <w:t xml:space="preserve"> wpisaniu w przeglądarce adresu jak poniżej, otrzymamy</w:t>
+      </w:r>
+      <w:r>
+        <w:rPr>
+          <w:lang w:val="pl-PL"/>
+        </w:rPr>
+        <w:t xml:space="preserve"> odpowiedź:</w:t>
       </w:r>
     </w:p>
     <w:p>
@@ -2819,20 +2903,26 @@
         <w:rPr>
           <w:lang w:val="pl-PL"/>
         </w:rPr>
-        <w:t>W przeglądarce jesteśmy w stanie przetestować metody typu HttpGet.</w:t>
-      </w:r>
-    </w:p>
-    <w:p>
-      <w:pPr>
-        <w:rPr>
-          <w:lang w:val="pl-PL"/>
-        </w:rPr>
-      </w:pPr>
-      <w:r>
-        <w:rPr>
-          <w:lang w:val="pl-PL"/>
-        </w:rPr>
-        <w:t>Aby przetestować inne metody niż HttpGet musimy użyć zewnętrznego narzędazia.</w:t>
+        <w:t>Aby przetestować inne metody niż HttpGet musimy użyć zewnętrznego narzędzia</w:t>
+      </w:r>
+      <w:r>
+        <w:rPr>
+          <w:lang w:val="pl-PL"/>
+        </w:rPr>
+        <w:t>.</w:t>
+      </w:r>
+      <w:r>
+        <w:rPr>
+          <w:lang w:val="pl-PL"/>
+        </w:rPr>
+        <w:br/>
+        <w:t>Przykładem takiego narzędzia jest Insomnia</w:t>
+      </w:r>
+      <w:r>
+        <w:rPr>
+          <w:lang w:val="pl-PL"/>
+        </w:rPr>
+        <w:t>.</w:t>
       </w:r>
     </w:p>
     <w:p>
@@ -2873,10 +2963,75 @@
     <w:p>
       <w:pPr>
         <w:rPr>
-          <w:lang w:val="pl-PL"/>
-        </w:rPr>
-      </w:pPr>
-      <w:hyperlink r:id="rId12" w:history="1">
+          <w:b/>
+          <w:bCs/>
+          <w:sz w:val="36"/>
+          <w:szCs w:val="36"/>
+          <w:lang w:val="pl-PL"/>
+        </w:rPr>
+      </w:pPr>
+      <w:r>
+        <w:rPr>
+          <w:noProof/>
+        </w:rPr>
+        <w:drawing>
+          <wp:inline distT="0" distB="0" distL="0" distR="0" wp14:anchorId="27B89DCF" wp14:editId="42681BA1">
+            <wp:extent cx="1406471" cy="1406471"/>
+            <wp:effectExtent l="0" t="0" r="3810" b="3810"/>
+            <wp:docPr id="11" name="Obraz 11" descr="Zdjęcie"/>
+            <wp:cNvGraphicFramePr>
+              <a:graphicFrameLocks xmlns:a="http://schemas.openxmlformats.org/drawingml/2006/main" noChangeAspect="1"/>
+            </wp:cNvGraphicFramePr>
+            <a:graphic xmlns:a="http://schemas.openxmlformats.org/drawingml/2006/main">
+              <a:graphicData uri="http://schemas.openxmlformats.org/drawingml/2006/picture">
+                <pic:pic xmlns:pic="http://schemas.openxmlformats.org/drawingml/2006/picture">
+                  <pic:nvPicPr>
+                    <pic:cNvPr id="0" name="Picture 1" descr="Zdjęcie"/>
+                    <pic:cNvPicPr>
+                      <a:picLocks noChangeAspect="1" noChangeArrowheads="1"/>
+                    </pic:cNvPicPr>
+                  </pic:nvPicPr>
+                  <pic:blipFill>
+                    <a:blip r:embed="rId12" cstate="print">
+                      <a:extLst>
+                        <a:ext uri="{28A0092B-C50C-407E-A947-70E740481C1C}">
+                          <a14:useLocalDpi xmlns:a14="http://schemas.microsoft.com/office/drawing/2010/main" val="0"/>
+                        </a:ext>
+                      </a:extLst>
+                    </a:blip>
+                    <a:srcRect/>
+                    <a:stretch>
+                      <a:fillRect/>
+                    </a:stretch>
+                  </pic:blipFill>
+                  <pic:spPr bwMode="auto">
+                    <a:xfrm>
+                      <a:off x="0" y="0"/>
+                      <a:ext cx="1420790" cy="1420790"/>
+                    </a:xfrm>
+                    <a:prstGeom prst="rect">
+                      <a:avLst/>
+                    </a:prstGeom>
+                    <a:noFill/>
+                    <a:ln>
+                      <a:noFill/>
+                    </a:ln>
+                  </pic:spPr>
+                </pic:pic>
+              </a:graphicData>
+            </a:graphic>
+          </wp:inline>
+        </w:drawing>
+      </w:r>
+    </w:p>
+    <w:p>
+      <w:pPr>
+        <w:rPr>
+          <w:rStyle w:val="Hipercze"/>
+          <w:lang w:val="pl-PL"/>
+        </w:rPr>
+      </w:pPr>
+      <w:hyperlink r:id="rId13" w:history="1">
         <w:r>
           <w:rPr>
             <w:rStyle w:val="Hipercze"/>
@@ -2892,6 +3047,13 @@
           <w:lang w:val="pl-PL"/>
         </w:rPr>
       </w:pPr>
+    </w:p>
+    <w:p>
+      <w:pPr>
+        <w:rPr>
+          <w:lang w:val="pl-PL"/>
+        </w:rPr>
+      </w:pPr>
       <w:r>
         <w:rPr>
           <w:noProof/>
@@ -2901,73 +3063,6 @@
             <wp:extent cx="5760720" cy="2825115"/>
             <wp:effectExtent l="0" t="0" r="0" b="0"/>
             <wp:docPr id="4" name="Obraz 4"/>
-            <wp:cNvGraphicFramePr>
-              <a:graphicFrameLocks xmlns:a="http://schemas.openxmlformats.org/drawingml/2006/main" noChangeAspect="1"/>
-            </wp:cNvGraphicFramePr>
-            <a:graphic xmlns:a="http://schemas.openxmlformats.org/drawingml/2006/main">
-              <a:graphicData uri="http://schemas.openxmlformats.org/drawingml/2006/picture">
-                <pic:pic xmlns:pic="http://schemas.openxmlformats.org/drawingml/2006/picture">
-                  <pic:nvPicPr>
-                    <pic:cNvPr id="1" name=""/>
-                    <pic:cNvPicPr/>
-                  </pic:nvPicPr>
-                  <pic:blipFill>
-                    <a:blip r:embed="rId13"/>
-                    <a:stretch>
-                      <a:fillRect/>
-                    </a:stretch>
-                  </pic:blipFill>
-                  <pic:spPr>
-                    <a:xfrm>
-                      <a:off x="0" y="0"/>
-                      <a:ext cx="5760720" cy="2825115"/>
-                    </a:xfrm>
-                    <a:prstGeom prst="rect">
-                      <a:avLst/>
-                    </a:prstGeom>
-                  </pic:spPr>
-                </pic:pic>
-              </a:graphicData>
-            </a:graphic>
-          </wp:inline>
-        </w:drawing>
-      </w:r>
-    </w:p>
-    <w:p>
-      <w:pPr>
-        <w:rPr>
-          <w:lang w:val="pl-PL"/>
-        </w:rPr>
-      </w:pPr>
-    </w:p>
-    <w:p>
-      <w:pPr>
-        <w:rPr>
-          <w:lang w:val="pl-PL"/>
-        </w:rPr>
-      </w:pPr>
-      <w:r>
-        <w:rPr>
-          <w:lang w:val="pl-PL"/>
-        </w:rPr>
-        <w:t>Na początek dodajemy nowy folder</w:t>
-      </w:r>
-    </w:p>
-    <w:p>
-      <w:pPr>
-        <w:rPr>
-          <w:lang w:val="pl-PL"/>
-        </w:rPr>
-      </w:pPr>
-      <w:r>
-        <w:rPr>
-          <w:noProof/>
-        </w:rPr>
-        <w:drawing>
-          <wp:inline distT="0" distB="0" distL="0" distR="0" wp14:anchorId="20DF46E5" wp14:editId="45614196">
-            <wp:extent cx="5760720" cy="3163570"/>
-            <wp:effectExtent l="0" t="0" r="0" b="0"/>
-            <wp:docPr id="7" name="Obraz 7"/>
             <wp:cNvGraphicFramePr>
               <a:graphicFrameLocks xmlns:a="http://schemas.openxmlformats.org/drawingml/2006/main" noChangeAspect="1"/>
             </wp:cNvGraphicFramePr>
@@ -2987,7 +3082,7 @@
                   <pic:spPr>
                     <a:xfrm>
                       <a:off x="0" y="0"/>
-                      <a:ext cx="5760720" cy="3163570"/>
+                      <a:ext cx="5760720" cy="2825115"/>
                     </a:xfrm>
                     <a:prstGeom prst="rect">
                       <a:avLst/>
@@ -3006,12 +3101,6 @@
           <w:lang w:val="pl-PL"/>
         </w:rPr>
       </w:pPr>
-      <w:r>
-        <w:rPr>
-          <w:lang w:val="pl-PL"/>
-        </w:rPr>
-        <w:br w:type="page"/>
-      </w:r>
     </w:p>
     <w:p>
       <w:pPr>
@@ -3023,8 +3112,7 @@
         <w:rPr>
           <w:lang w:val="pl-PL"/>
         </w:rPr>
-        <w:lastRenderedPageBreak/>
-        <w:t>Wyłączamy walidację SSL</w:t>
+        <w:br/>
       </w:r>
     </w:p>
     <w:p>
@@ -3035,13 +3123,67 @@
       </w:pPr>
       <w:r>
         <w:rPr>
+          <w:lang w:val="pl-PL"/>
+        </w:rPr>
+        <w:br w:type="page"/>
+      </w:r>
+    </w:p>
+    <w:p>
+      <w:pPr>
+        <w:rPr>
+          <w:b/>
+          <w:bCs/>
+          <w:sz w:val="36"/>
+          <w:szCs w:val="36"/>
+          <w:lang w:val="pl-PL"/>
+        </w:rPr>
+      </w:pPr>
+      <w:r>
+        <w:rPr>
+          <w:b/>
+          <w:bCs/>
+          <w:sz w:val="36"/>
+          <w:szCs w:val="36"/>
+          <w:lang w:val="pl-PL"/>
+        </w:rPr>
+        <w:lastRenderedPageBreak/>
+        <w:t>Konfiguracja aplikacji</w:t>
+      </w:r>
+    </w:p>
+    <w:p>
+      <w:pPr>
+        <w:rPr>
+          <w:lang w:val="pl-PL"/>
+        </w:rPr>
+      </w:pPr>
+      <w:r>
+        <w:rPr>
+          <w:lang w:val="pl-PL"/>
+        </w:rPr>
+        <w:t>Na początek dodajemy nowy folder</w:t>
+      </w:r>
+      <w:r>
+        <w:rPr>
+          <w:lang w:val="pl-PL"/>
+        </w:rPr>
+        <w:t>, w którym będziemy przechowywać wszystkie request’y dla danej aplikacji.</w:t>
+      </w:r>
+    </w:p>
+    <w:p>
+      <w:pPr>
+        <w:rPr>
+          <w:lang w:val="pl-PL"/>
+        </w:rPr>
+      </w:pPr>
+      <w:r>
+        <w:rPr>
           <w:noProof/>
         </w:rPr>
         <w:drawing>
-          <wp:inline distT="0" distB="0" distL="0" distR="0" wp14:anchorId="134EE290" wp14:editId="353AA987">
-            <wp:extent cx="4413142" cy="3316181"/>
-            <wp:effectExtent l="0" t="0" r="6985" b="0"/>
-            <wp:docPr id="5" name="Obraz 5"/>
+          <wp:inline distT="0" distB="0" distL="0" distR="0" wp14:anchorId="20DF46E5" wp14:editId="34E4D758">
+            <wp:extent cx="5234552" cy="2874618"/>
+            <wp:effectExtent l="0" t="0" r="4445" b="2540"/>
+            <wp:docPr id="7" name="Obraz 7"/>
             <wp:cNvGraphicFramePr>
               <a:graphicFrameLocks xmlns:a="http://schemas.openxmlformats.org/drawingml/2006/main" noChangeAspect="1"/>
             </wp:cNvGraphicFramePr>
@@ -3061,7 +3203,7 @@
                   <pic:spPr>
                     <a:xfrm>
                       <a:off x="0" y="0"/>
-                      <a:ext cx="4439726" cy="3336157"/>
+                      <a:ext cx="5243885" cy="2879743"/>
                     </a:xfrm>
                     <a:prstGeom prst="rect">
                       <a:avLst/>
@@ -3080,6 +3222,18 @@
           <w:lang w:val="pl-PL"/>
         </w:rPr>
       </w:pPr>
+      <w:r>
+        <w:rPr>
+          <w:lang w:val="pl-PL"/>
+        </w:rPr>
+        <w:t>Co ważne w opcjach programu w</w:t>
+      </w:r>
+      <w:r>
+        <w:rPr>
+          <w:lang w:val="pl-PL"/>
+        </w:rPr>
+        <w:t>yłączamy walidację SSL</w:t>
+      </w:r>
     </w:p>
     <w:p>
       <w:pPr>
@@ -3089,66 +3243,13 @@
       </w:pPr>
       <w:r>
         <w:rPr>
-          <w:lang w:val="pl-PL"/>
-        </w:rPr>
-        <w:br w:type="page"/>
-      </w:r>
-    </w:p>
-    <w:p>
-      <w:pPr>
-        <w:rPr>
-          <w:lang w:val="pl-PL"/>
-        </w:rPr>
-      </w:pPr>
-      <w:r>
-        <w:rPr>
-          <w:lang w:val="pl-PL"/>
-        </w:rPr>
-        <w:lastRenderedPageBreak/>
-        <w:t>Testujemy</w:t>
-      </w:r>
-    </w:p>
-    <w:p>
-      <w:pPr>
-        <w:rPr>
-          <w:lang w:val="pl-PL"/>
-        </w:rPr>
-      </w:pPr>
-      <w:r>
-        <w:rPr>
-          <w:lang w:val="pl-PL"/>
-        </w:rPr>
-        <w:t>Zakładamy katalog MyFinancies</w:t>
-      </w:r>
-    </w:p>
-    <w:p>
-      <w:pPr>
-        <w:rPr>
-          <w:lang w:val="pl-PL"/>
-        </w:rPr>
-      </w:pPr>
-      <w:r>
-        <w:rPr>
-          <w:lang w:val="pl-PL"/>
-        </w:rPr>
-        <w:t>Testujemy GetAll</w:t>
-      </w:r>
-    </w:p>
-    <w:p>
-      <w:pPr>
-        <w:rPr>
-          <w:lang w:val="pl-PL"/>
-        </w:rPr>
-      </w:pPr>
-      <w:r>
-        <w:rPr>
           <w:noProof/>
         </w:rPr>
         <w:drawing>
-          <wp:inline distT="0" distB="0" distL="0" distR="0" wp14:anchorId="33C919D5" wp14:editId="4A3E551D">
-            <wp:extent cx="3963691" cy="373562"/>
-            <wp:effectExtent l="0" t="0" r="0" b="7620"/>
-            <wp:docPr id="8" name="Obraz 8"/>
+          <wp:inline distT="0" distB="0" distL="0" distR="0" wp14:anchorId="134EE290" wp14:editId="353AA987">
+            <wp:extent cx="4413142" cy="3316181"/>
+            <wp:effectExtent l="0" t="0" r="6985" b="0"/>
+            <wp:docPr id="5" name="Obraz 5"/>
             <wp:cNvGraphicFramePr>
               <a:graphicFrameLocks xmlns:a="http://schemas.openxmlformats.org/drawingml/2006/main" noChangeAspect="1"/>
             </wp:cNvGraphicFramePr>
@@ -3168,7 +3269,7 @@
                   <pic:spPr>
                     <a:xfrm>
                       <a:off x="0" y="0"/>
-                      <a:ext cx="4290920" cy="404402"/>
+                      <a:ext cx="4439726" cy="3336157"/>
                     </a:xfrm>
                     <a:prstGeom prst="rect">
                       <a:avLst/>
@@ -3187,15 +3288,99 @@
           <w:lang w:val="pl-PL"/>
         </w:rPr>
       </w:pPr>
+    </w:p>
+    <w:p>
+      <w:pPr>
+        <w:rPr>
+          <w:lang w:val="pl-PL"/>
+        </w:rPr>
+      </w:pPr>
+      <w:r>
+        <w:rPr>
+          <w:lang w:val="pl-PL"/>
+        </w:rPr>
+        <w:br w:type="page"/>
+      </w:r>
+    </w:p>
+    <w:p>
+      <w:pPr>
+        <w:rPr>
+          <w:b/>
+          <w:bCs/>
+          <w:sz w:val="36"/>
+          <w:szCs w:val="36"/>
+          <w:lang w:val="pl-PL"/>
+        </w:rPr>
+      </w:pPr>
+      <w:r>
+        <w:rPr>
+          <w:b/>
+          <w:bCs/>
+          <w:sz w:val="36"/>
+          <w:szCs w:val="36"/>
+          <w:lang w:val="pl-PL"/>
+        </w:rPr>
+        <w:lastRenderedPageBreak/>
+        <w:t>Testujemy</w:t>
+      </w:r>
+      <w:r>
+        <w:rPr>
+          <w:b/>
+          <w:bCs/>
+          <w:sz w:val="36"/>
+          <w:szCs w:val="36"/>
+          <w:lang w:val="pl-PL"/>
+        </w:rPr>
+        <w:t xml:space="preserve"> naszą aplikację</w:t>
+      </w:r>
+    </w:p>
+    <w:p>
+      <w:pPr>
+        <w:rPr>
+          <w:lang w:val="pl-PL"/>
+        </w:rPr>
+      </w:pPr>
+      <w:r>
+        <w:rPr>
+          <w:lang w:val="pl-PL"/>
+        </w:rPr>
+        <w:t>Zakładamy katalog MyFinancies</w:t>
+      </w:r>
+    </w:p>
+    <w:p>
+      <w:pPr>
+        <w:rPr>
+          <w:lang w:val="pl-PL"/>
+        </w:rPr>
+      </w:pPr>
+      <w:r>
+        <w:rPr>
+          <w:lang w:val="pl-PL"/>
+        </w:rPr>
+        <w:t>Testujemy GetAll</w:t>
+      </w:r>
+      <w:r>
+        <w:rPr>
+          <w:lang w:val="pl-PL"/>
+        </w:rPr>
+        <w:t>, który pobierze wszystkie wpisy.</w:t>
+      </w:r>
+    </w:p>
+    <w:p>
+      <w:pPr>
+        <w:rPr>
+          <w:lang w:val="pl-PL"/>
+        </w:rPr>
+      </w:pPr>
       <w:r>
         <w:rPr>
           <w:noProof/>
         </w:rPr>
         <w:drawing>
-          <wp:inline distT="0" distB="0" distL="0" distR="0" wp14:anchorId="077BE873" wp14:editId="7B416926">
-            <wp:extent cx="5760720" cy="1596390"/>
-            <wp:effectExtent l="0" t="0" r="0" b="3810"/>
-            <wp:docPr id="6" name="Obraz 6"/>
+          <wp:inline distT="0" distB="0" distL="0" distR="0" wp14:anchorId="33C919D5" wp14:editId="4A3E551D">
+            <wp:extent cx="3963691" cy="373562"/>
+            <wp:effectExtent l="0" t="0" r="0" b="7620"/>
+            <wp:docPr id="8" name="Obraz 8"/>
             <wp:cNvGraphicFramePr>
               <a:graphicFrameLocks xmlns:a="http://schemas.openxmlformats.org/drawingml/2006/main" noChangeAspect="1"/>
             </wp:cNvGraphicFramePr>
@@ -3215,7 +3400,7 @@
                   <pic:spPr>
                     <a:xfrm>
                       <a:off x="0" y="0"/>
-                      <a:ext cx="5760720" cy="1596390"/>
+                      <a:ext cx="4290920" cy="404402"/>
                     </a:xfrm>
                     <a:prstGeom prst="rect">
                       <a:avLst/>
@@ -3234,525 +3419,15 @@
           <w:lang w:val="pl-PL"/>
         </w:rPr>
       </w:pPr>
-    </w:p>
-    <w:tbl>
-      <w:tblPr>
-        <w:tblStyle w:val="Tabela-Siatka"/>
-        <w:tblW w:w="0" w:type="auto"/>
-        <w:tblLook w:val="04A0" w:firstRow="1" w:lastRow="0" w:firstColumn="1" w:lastColumn="0" w:noHBand="0" w:noVBand="1"/>
-      </w:tblPr>
-      <w:tblGrid>
-        <w:gridCol w:w="9062"/>
-      </w:tblGrid>
-      <w:tr>
-        <w:tc>
-          <w:tcPr>
-            <w:tcW w:w="9062" w:type="dxa"/>
-          </w:tcPr>
-          <w:p>
-            <w:pPr>
-              <w:rPr>
-                <w:lang w:val="en-US"/>
-              </w:rPr>
-            </w:pPr>
-            <w:r>
-              <w:rPr>
-                <w:lang w:val="en-US"/>
-              </w:rPr>
-              <w:t>{</w:t>
-            </w:r>
-          </w:p>
-          <w:p>
-            <w:pPr>
-              <w:rPr>
-                <w:lang w:val="en-US"/>
-              </w:rPr>
-            </w:pPr>
-            <w:r>
-              <w:rPr>
-                <w:lang w:val="en-US"/>
-              </w:rPr>
-              <w:t xml:space="preserve">  "data": null,</w:t>
-            </w:r>
-          </w:p>
-          <w:p>
-            <w:pPr>
-              <w:rPr>
-                <w:lang w:val="en-US"/>
-              </w:rPr>
-            </w:pPr>
-            <w:r>
-              <w:rPr>
-                <w:lang w:val="en-US"/>
-              </w:rPr>
-              <w:t xml:space="preserve">  "errors": [],</w:t>
-            </w:r>
-          </w:p>
-          <w:p>
-            <w:pPr>
-              <w:rPr>
-                <w:lang w:val="en-US"/>
-              </w:rPr>
-            </w:pPr>
-            <w:r>
-              <w:rPr>
-                <w:lang w:val="en-US"/>
-              </w:rPr>
-              <w:t xml:space="preserve">  "isSuccess": true,</w:t>
-            </w:r>
-          </w:p>
-          <w:p>
-            <w:pPr>
-              <w:rPr>
-                <w:lang w:val="pl-PL"/>
-              </w:rPr>
-            </w:pPr>
-            <w:r>
-              <w:rPr>
-                <w:lang w:val="pl-PL"/>
-              </w:rPr>
-              <w:t>}</w:t>
-            </w:r>
-          </w:p>
-        </w:tc>
-      </w:tr>
-    </w:tbl>
-    <w:p>
-      <w:pPr>
-        <w:rPr>
-          <w:lang w:val="pl-PL"/>
-        </w:rPr>
-      </w:pPr>
-      <w:r>
-        <w:rPr>
-          <w:lang w:val="pl-PL"/>
-        </w:rPr>
-        <w:br w:type="page"/>
-      </w:r>
-    </w:p>
-    <w:p>
-      <w:pPr>
-        <w:rPr>
-          <w:lang w:val="pl-PL"/>
-        </w:rPr>
-      </w:pPr>
-      <w:r>
-        <w:rPr>
-          <w:lang w:val="pl-PL"/>
-        </w:rPr>
-        <w:lastRenderedPageBreak/>
-        <w:t>Testujemy Get</w:t>
-      </w:r>
-    </w:p>
-    <w:p>
-      <w:pPr>
-        <w:rPr>
-          <w:lang w:val="pl-PL"/>
-        </w:rPr>
-      </w:pPr>
-      <w:r>
-        <w:rPr>
-          <w:lang w:val="pl-PL"/>
-        </w:rPr>
-        <w:t>W kontrolerze drobna zmiana. Wprowadzamy zabezpieczenie powodujące, że metoda ToDao()</w:t>
-      </w:r>
-      <w:r>
-        <w:rPr>
-          <w:lang w:val="pl-PL"/>
-        </w:rPr>
-        <w:br/>
-        <w:t>się nie wykona w przypadku nulla.</w:t>
-      </w:r>
-    </w:p>
-    <w:tbl>
-      <w:tblPr>
-        <w:tblStyle w:val="Tabela-Siatka"/>
-        <w:tblW w:w="0" w:type="auto"/>
-        <w:shd w:val="clear" w:color="auto" w:fill="F2F2F2" w:themeFill="background1" w:themeFillShade="F2"/>
-        <w:tblLook w:val="04A0" w:firstRow="1" w:lastRow="0" w:firstColumn="1" w:lastColumn="0" w:noHBand="0" w:noVBand="1"/>
-      </w:tblPr>
-      <w:tblGrid>
-        <w:gridCol w:w="9062"/>
-      </w:tblGrid>
-      <w:tr>
-        <w:tc>
-          <w:tcPr>
-            <w:tcW w:w="9062" w:type="dxa"/>
-            <w:shd w:val="clear" w:color="auto" w:fill="F2F2F2" w:themeFill="background1" w:themeFillShade="F2"/>
-          </w:tcPr>
-          <w:p>
-            <w:pPr>
-              <w:autoSpaceDE w:val="0"/>
-              <w:autoSpaceDN w:val="0"/>
-              <w:adjustRightInd w:val="0"/>
-              <w:rPr>
-                <w:rFonts w:ascii="Consolas" w:hAnsi="Consolas" w:cs="Consolas"/>
-                <w:b/>
-                <w:bCs/>
-                <w:color w:val="000000"/>
-                <w:sz w:val="19"/>
-                <w:szCs w:val="19"/>
-                <w:lang w:val="en-US"/>
-              </w:rPr>
-            </w:pPr>
-            <w:r>
-              <w:rPr>
-                <w:rFonts w:ascii="Consolas" w:hAnsi="Consolas" w:cs="Consolas"/>
-                <w:color w:val="000000"/>
-                <w:sz w:val="19"/>
-                <w:szCs w:val="19"/>
-                <w:lang w:val="pl-PL"/>
-              </w:rPr>
-              <w:t xml:space="preserve">        </w:t>
-            </w:r>
-            <w:r>
-              <w:rPr>
-                <w:rFonts w:ascii="Consolas" w:hAnsi="Consolas" w:cs="Consolas"/>
-                <w:b/>
-                <w:bCs/>
-                <w:color w:val="000000"/>
-                <w:sz w:val="19"/>
-                <w:szCs w:val="19"/>
-                <w:lang w:val="en-US"/>
-              </w:rPr>
-              <w:t>[HttpGet(</w:t>
-            </w:r>
-            <w:r>
-              <w:rPr>
-                <w:rFonts w:ascii="Consolas" w:hAnsi="Consolas" w:cs="Consolas"/>
-                <w:b/>
-                <w:bCs/>
-                <w:color w:val="A31515"/>
-                <w:sz w:val="19"/>
-                <w:szCs w:val="19"/>
-                <w:lang w:val="en-US"/>
-              </w:rPr>
-              <w:t>"{id}"</w:t>
-            </w:r>
-            <w:r>
-              <w:rPr>
-                <w:rFonts w:ascii="Consolas" w:hAnsi="Consolas" w:cs="Consolas"/>
-                <w:b/>
-                <w:bCs/>
-                <w:color w:val="000000"/>
-                <w:sz w:val="19"/>
-                <w:szCs w:val="19"/>
-                <w:lang w:val="en-US"/>
-              </w:rPr>
-              <w:t>)]</w:t>
-            </w:r>
-          </w:p>
-          <w:p>
-            <w:pPr>
-              <w:autoSpaceDE w:val="0"/>
-              <w:autoSpaceDN w:val="0"/>
-              <w:adjustRightInd w:val="0"/>
-              <w:rPr>
-                <w:rFonts w:ascii="Consolas" w:hAnsi="Consolas" w:cs="Consolas"/>
-                <w:color w:val="000000"/>
-                <w:sz w:val="19"/>
-                <w:szCs w:val="19"/>
-                <w:lang w:val="en-US"/>
-              </w:rPr>
-            </w:pPr>
-            <w:r>
-              <w:rPr>
-                <w:rFonts w:ascii="Consolas" w:hAnsi="Consolas" w:cs="Consolas"/>
-                <w:color w:val="000000"/>
-                <w:sz w:val="19"/>
-                <w:szCs w:val="19"/>
-                <w:lang w:val="en-US"/>
-              </w:rPr>
-              <w:t xml:space="preserve">        </w:t>
-            </w:r>
-            <w:r>
-              <w:rPr>
-                <w:rFonts w:ascii="Consolas" w:hAnsi="Consolas" w:cs="Consolas"/>
-                <w:color w:val="0000FF"/>
-                <w:sz w:val="19"/>
-                <w:szCs w:val="19"/>
-                <w:lang w:val="en-US"/>
-              </w:rPr>
-              <w:t>public</w:t>
-            </w:r>
-            <w:r>
-              <w:rPr>
-                <w:rFonts w:ascii="Consolas" w:hAnsi="Consolas" w:cs="Consolas"/>
-                <w:color w:val="000000"/>
-                <w:sz w:val="19"/>
-                <w:szCs w:val="19"/>
-                <w:lang w:val="en-US"/>
-              </w:rPr>
-              <w:t xml:space="preserve"> DataResponse&lt;OperationDto&gt; Get(</w:t>
-            </w:r>
-            <w:r>
-              <w:rPr>
-                <w:rFonts w:ascii="Consolas" w:hAnsi="Consolas" w:cs="Consolas"/>
-                <w:color w:val="0000FF"/>
-                <w:sz w:val="19"/>
-                <w:szCs w:val="19"/>
-                <w:lang w:val="en-US"/>
-              </w:rPr>
-              <w:t>int</w:t>
-            </w:r>
-            <w:r>
-              <w:rPr>
-                <w:rFonts w:ascii="Consolas" w:hAnsi="Consolas" w:cs="Consolas"/>
-                <w:color w:val="000000"/>
-                <w:sz w:val="19"/>
-                <w:szCs w:val="19"/>
-                <w:lang w:val="en-US"/>
-              </w:rPr>
-              <w:t xml:space="preserve"> id)</w:t>
-            </w:r>
-          </w:p>
-          <w:p>
-            <w:pPr>
-              <w:autoSpaceDE w:val="0"/>
-              <w:autoSpaceDN w:val="0"/>
-              <w:adjustRightInd w:val="0"/>
-              <w:rPr>
-                <w:rFonts w:ascii="Consolas" w:hAnsi="Consolas" w:cs="Consolas"/>
-                <w:color w:val="000000"/>
-                <w:sz w:val="19"/>
-                <w:szCs w:val="19"/>
-                <w:lang w:val="en-US"/>
-              </w:rPr>
-            </w:pPr>
-            <w:r>
-              <w:rPr>
-                <w:rFonts w:ascii="Consolas" w:hAnsi="Consolas" w:cs="Consolas"/>
-                <w:color w:val="000000"/>
-                <w:sz w:val="19"/>
-                <w:szCs w:val="19"/>
-                <w:lang w:val="en-US"/>
-              </w:rPr>
-              <w:t xml:space="preserve">        {</w:t>
-            </w:r>
-          </w:p>
-          <w:p>
-            <w:pPr>
-              <w:autoSpaceDE w:val="0"/>
-              <w:autoSpaceDN w:val="0"/>
-              <w:adjustRightInd w:val="0"/>
-              <w:rPr>
-                <w:rFonts w:ascii="Consolas" w:hAnsi="Consolas" w:cs="Consolas"/>
-                <w:color w:val="000000"/>
-                <w:sz w:val="19"/>
-                <w:szCs w:val="19"/>
-                <w:lang w:val="en-US"/>
-              </w:rPr>
-            </w:pPr>
-            <w:r>
-              <w:rPr>
-                <w:rFonts w:ascii="Consolas" w:hAnsi="Consolas" w:cs="Consolas"/>
-                <w:color w:val="000000"/>
-                <w:sz w:val="19"/>
-                <w:szCs w:val="19"/>
-                <w:lang w:val="en-US"/>
-              </w:rPr>
-              <w:t xml:space="preserve">            </w:t>
-            </w:r>
-            <w:r>
-              <w:rPr>
-                <w:rFonts w:ascii="Consolas" w:hAnsi="Consolas" w:cs="Consolas"/>
-                <w:color w:val="0000FF"/>
-                <w:sz w:val="19"/>
-                <w:szCs w:val="19"/>
-                <w:lang w:val="en-US"/>
-              </w:rPr>
-              <w:t>var</w:t>
-            </w:r>
-            <w:r>
-              <w:rPr>
-                <w:rFonts w:ascii="Consolas" w:hAnsi="Consolas" w:cs="Consolas"/>
-                <w:color w:val="000000"/>
-                <w:sz w:val="19"/>
-                <w:szCs w:val="19"/>
-                <w:lang w:val="en-US"/>
-              </w:rPr>
-              <w:t xml:space="preserve"> responce = </w:t>
-            </w:r>
-            <w:r>
-              <w:rPr>
-                <w:rFonts w:ascii="Consolas" w:hAnsi="Consolas" w:cs="Consolas"/>
-                <w:color w:val="0000FF"/>
-                <w:sz w:val="19"/>
-                <w:szCs w:val="19"/>
-                <w:lang w:val="en-US"/>
-              </w:rPr>
-              <w:t>new</w:t>
-            </w:r>
-            <w:r>
-              <w:rPr>
-                <w:rFonts w:ascii="Consolas" w:hAnsi="Consolas" w:cs="Consolas"/>
-                <w:color w:val="000000"/>
-                <w:sz w:val="19"/>
-                <w:szCs w:val="19"/>
-                <w:lang w:val="en-US"/>
-              </w:rPr>
-              <w:t xml:space="preserve"> DataResponse&lt;OperationDto&gt;();</w:t>
-            </w:r>
-          </w:p>
-          <w:p>
-            <w:pPr>
-              <w:autoSpaceDE w:val="0"/>
-              <w:autoSpaceDN w:val="0"/>
-              <w:adjustRightInd w:val="0"/>
-              <w:rPr>
-                <w:rFonts w:ascii="Consolas" w:hAnsi="Consolas" w:cs="Consolas"/>
-                <w:color w:val="000000"/>
-                <w:sz w:val="19"/>
-                <w:szCs w:val="19"/>
-                <w:lang w:val="en-US"/>
-              </w:rPr>
-            </w:pPr>
-          </w:p>
-          <w:p>
-            <w:pPr>
-              <w:autoSpaceDE w:val="0"/>
-              <w:autoSpaceDN w:val="0"/>
-              <w:adjustRightInd w:val="0"/>
-              <w:rPr>
-                <w:rFonts w:ascii="Consolas" w:hAnsi="Consolas" w:cs="Consolas"/>
-                <w:color w:val="000000"/>
-                <w:sz w:val="19"/>
-                <w:szCs w:val="19"/>
-                <w:lang w:val="en-US"/>
-              </w:rPr>
-            </w:pPr>
-            <w:r>
-              <w:rPr>
-                <w:rFonts w:ascii="Consolas" w:hAnsi="Consolas" w:cs="Consolas"/>
-                <w:color w:val="000000"/>
-                <w:sz w:val="19"/>
-                <w:szCs w:val="19"/>
-                <w:lang w:val="en-US"/>
-              </w:rPr>
-              <w:t xml:space="preserve">            </w:t>
-            </w:r>
-            <w:r>
-              <w:rPr>
-                <w:rFonts w:ascii="Consolas" w:hAnsi="Consolas" w:cs="Consolas"/>
-                <w:color w:val="0000FF"/>
-                <w:sz w:val="19"/>
-                <w:szCs w:val="19"/>
-                <w:lang w:val="en-US"/>
-              </w:rPr>
-              <w:t>try</w:t>
-            </w:r>
-          </w:p>
-          <w:p>
-            <w:pPr>
-              <w:autoSpaceDE w:val="0"/>
-              <w:autoSpaceDN w:val="0"/>
-              <w:adjustRightInd w:val="0"/>
-              <w:rPr>
-                <w:rFonts w:ascii="Consolas" w:hAnsi="Consolas" w:cs="Consolas"/>
-                <w:color w:val="000000"/>
-                <w:sz w:val="19"/>
-                <w:szCs w:val="19"/>
-                <w:lang w:val="en-US"/>
-              </w:rPr>
-            </w:pPr>
-            <w:r>
-              <w:rPr>
-                <w:rFonts w:ascii="Consolas" w:hAnsi="Consolas" w:cs="Consolas"/>
-                <w:color w:val="000000"/>
-                <w:sz w:val="19"/>
-                <w:szCs w:val="19"/>
-                <w:lang w:val="en-US"/>
-              </w:rPr>
-              <w:t xml:space="preserve">            {</w:t>
-            </w:r>
-          </w:p>
-          <w:p>
-            <w:pPr>
-              <w:autoSpaceDE w:val="0"/>
-              <w:autoSpaceDN w:val="0"/>
-              <w:adjustRightInd w:val="0"/>
-              <w:rPr>
-                <w:rFonts w:ascii="Consolas" w:hAnsi="Consolas" w:cs="Consolas"/>
-                <w:color w:val="000000"/>
-                <w:sz w:val="19"/>
-                <w:szCs w:val="19"/>
-                <w:lang w:val="en-US"/>
-              </w:rPr>
-            </w:pPr>
-            <w:r>
-              <w:rPr>
-                <w:rFonts w:ascii="Consolas" w:hAnsi="Consolas" w:cs="Consolas"/>
-                <w:color w:val="000000"/>
-                <w:sz w:val="19"/>
-                <w:szCs w:val="19"/>
-                <w:lang w:val="en-US"/>
-              </w:rPr>
-              <w:t xml:space="preserve">                responce.Data = _unitOfWork.Operation.Get(id)</w:t>
-            </w:r>
-            <w:r>
-              <w:rPr>
-                <w:rFonts w:ascii="Consolas" w:hAnsi="Consolas" w:cs="Consolas"/>
-                <w:color w:val="000000"/>
-                <w:sz w:val="19"/>
-                <w:szCs w:val="19"/>
-                <w:highlight w:val="yellow"/>
-                <w:lang w:val="en-US"/>
-              </w:rPr>
-              <w:t>?</w:t>
-            </w:r>
-            <w:r>
-              <w:rPr>
-                <w:rFonts w:ascii="Consolas" w:hAnsi="Consolas" w:cs="Consolas"/>
-                <w:color w:val="000000"/>
-                <w:sz w:val="19"/>
-                <w:szCs w:val="19"/>
-                <w:lang w:val="en-US"/>
-              </w:rPr>
-              <w:t>.ToDto();</w:t>
-            </w:r>
-          </w:p>
-          <w:p>
-            <w:pPr>
-              <w:rPr>
-                <w:lang w:val="pl-PL"/>
-              </w:rPr>
-            </w:pPr>
-            <w:r>
-              <w:rPr>
-                <w:rFonts w:ascii="Consolas" w:hAnsi="Consolas" w:cs="Consolas"/>
-                <w:color w:val="000000"/>
-                <w:sz w:val="19"/>
-                <w:szCs w:val="19"/>
-                <w:lang w:val="en-US"/>
-              </w:rPr>
-              <w:t xml:space="preserve">            }</w:t>
-            </w:r>
-          </w:p>
-        </w:tc>
-      </w:tr>
-    </w:tbl>
-    <w:p>
-      <w:pPr>
-        <w:rPr>
-          <w:lang w:val="pl-PL"/>
-        </w:rPr>
-      </w:pPr>
-    </w:p>
-    <w:p>
-      <w:pPr>
-        <w:rPr>
-          <w:lang w:val="pl-PL"/>
-        </w:rPr>
-      </w:pPr>
       <w:r>
         <w:rPr>
           <w:noProof/>
         </w:rPr>
         <w:drawing>
-          <wp:inline distT="0" distB="0" distL="0" distR="0" wp14:anchorId="2B8A2A5F" wp14:editId="4E576EA6">
-            <wp:extent cx="3568484" cy="307601"/>
-            <wp:effectExtent l="0" t="0" r="0" b="0"/>
-            <wp:docPr id="9" name="Obraz 9"/>
+          <wp:inline distT="0" distB="0" distL="0" distR="0" wp14:anchorId="077BE873" wp14:editId="7B416926">
+            <wp:extent cx="5760720" cy="1596390"/>
+            <wp:effectExtent l="0" t="0" r="0" b="3810"/>
+            <wp:docPr id="6" name="Obraz 6"/>
             <wp:cNvGraphicFramePr>
               <a:graphicFrameLocks xmlns:a="http://schemas.openxmlformats.org/drawingml/2006/main" noChangeAspect="1"/>
             </wp:cNvGraphicFramePr>
@@ -3772,7 +3447,7 @@
                   <pic:spPr>
                     <a:xfrm>
                       <a:off x="0" y="0"/>
-                      <a:ext cx="3763291" cy="324393"/>
+                      <a:ext cx="5760720" cy="1596390"/>
                     </a:xfrm>
                     <a:prstGeom prst="rect">
                       <a:avLst/>
@@ -3791,15 +3466,589 @@
           <w:lang w:val="pl-PL"/>
         </w:rPr>
       </w:pPr>
+    </w:p>
+    <w:tbl>
+      <w:tblPr>
+        <w:tblStyle w:val="Tabela-Siatka"/>
+        <w:tblW w:w="0" w:type="auto"/>
+        <w:shd w:val="clear" w:color="auto" w:fill="E2EFD9" w:themeFill="accent6" w:themeFillTint="33"/>
+        <w:tblLook w:val="04A0" w:firstRow="1" w:lastRow="0" w:firstColumn="1" w:lastColumn="0" w:noHBand="0" w:noVBand="1"/>
+      </w:tblPr>
+      <w:tblGrid>
+        <w:gridCol w:w="9062"/>
+      </w:tblGrid>
+      <w:tr>
+        <w:tc>
+          <w:tcPr>
+            <w:tcW w:w="9062" w:type="dxa"/>
+            <w:shd w:val="clear" w:color="auto" w:fill="E2EFD9" w:themeFill="accent6" w:themeFillTint="33"/>
+          </w:tcPr>
+          <w:p>
+            <w:pPr>
+              <w:rPr>
+                <w:rFonts w:ascii="Consolas" w:hAnsi="Consolas"/>
+                <w:lang w:val="en-US"/>
+              </w:rPr>
+            </w:pPr>
+            <w:r>
+              <w:rPr>
+                <w:rFonts w:ascii="Consolas" w:hAnsi="Consolas"/>
+                <w:lang w:val="en-US"/>
+              </w:rPr>
+              <w:t>{</w:t>
+            </w:r>
+          </w:p>
+          <w:p>
+            <w:pPr>
+              <w:rPr>
+                <w:rFonts w:ascii="Consolas" w:hAnsi="Consolas"/>
+                <w:lang w:val="en-US"/>
+              </w:rPr>
+            </w:pPr>
+            <w:r>
+              <w:rPr>
+                <w:rFonts w:ascii="Consolas" w:hAnsi="Consolas"/>
+                <w:lang w:val="en-US"/>
+              </w:rPr>
+              <w:t xml:space="preserve">  "data": null,</w:t>
+            </w:r>
+          </w:p>
+          <w:p>
+            <w:pPr>
+              <w:rPr>
+                <w:rFonts w:ascii="Consolas" w:hAnsi="Consolas"/>
+                <w:lang w:val="en-US"/>
+              </w:rPr>
+            </w:pPr>
+            <w:r>
+              <w:rPr>
+                <w:rFonts w:ascii="Consolas" w:hAnsi="Consolas"/>
+                <w:lang w:val="en-US"/>
+              </w:rPr>
+              <w:t xml:space="preserve">  "errors": [],</w:t>
+            </w:r>
+          </w:p>
+          <w:p>
+            <w:pPr>
+              <w:rPr>
+                <w:rFonts w:ascii="Consolas" w:hAnsi="Consolas"/>
+                <w:lang w:val="en-US"/>
+              </w:rPr>
+            </w:pPr>
+            <w:r>
+              <w:rPr>
+                <w:rFonts w:ascii="Consolas" w:hAnsi="Consolas"/>
+                <w:lang w:val="en-US"/>
+              </w:rPr>
+              <w:t xml:space="preserve">  "isSuccess": true,</w:t>
+            </w:r>
+          </w:p>
+          <w:p>
+            <w:pPr>
+              <w:rPr>
+                <w:rFonts w:ascii="Consolas" w:hAnsi="Consolas"/>
+                <w:lang w:val="pl-PL"/>
+              </w:rPr>
+            </w:pPr>
+            <w:r>
+              <w:rPr>
+                <w:rFonts w:ascii="Consolas" w:hAnsi="Consolas"/>
+                <w:lang w:val="pl-PL"/>
+              </w:rPr>
+              <w:t>}</w:t>
+            </w:r>
+          </w:p>
+        </w:tc>
+      </w:tr>
+    </w:tbl>
+    <w:p>
+      <w:pPr>
+        <w:rPr>
+          <w:lang w:val="pl-PL"/>
+        </w:rPr>
+      </w:pPr>
+      <w:r>
+        <w:rPr>
+          <w:lang w:val="pl-PL"/>
+        </w:rPr>
+        <w:br w:type="page"/>
+      </w:r>
+    </w:p>
+    <w:p>
+      <w:pPr>
+        <w:rPr>
+          <w:b/>
+          <w:bCs/>
+          <w:sz w:val="36"/>
+          <w:szCs w:val="36"/>
+          <w:lang w:val="pl-PL"/>
+        </w:rPr>
+      </w:pPr>
+      <w:r>
+        <w:rPr>
+          <w:b/>
+          <w:bCs/>
+          <w:sz w:val="36"/>
+          <w:szCs w:val="36"/>
+          <w:lang w:val="pl-PL"/>
+        </w:rPr>
+        <w:lastRenderedPageBreak/>
+        <w:t xml:space="preserve">Testujemy </w:t>
+      </w:r>
+      <w:r>
+        <w:rPr>
+          <w:b/>
+          <w:bCs/>
+          <w:sz w:val="36"/>
+          <w:szCs w:val="36"/>
+          <w:lang w:val="pl-PL"/>
+        </w:rPr>
+        <w:t xml:space="preserve">akcję </w:t>
+      </w:r>
+      <w:r>
+        <w:rPr>
+          <w:b/>
+          <w:bCs/>
+          <w:sz w:val="36"/>
+          <w:szCs w:val="36"/>
+          <w:lang w:val="pl-PL"/>
+        </w:rPr>
+        <w:t>Get</w:t>
+      </w:r>
+      <w:r>
+        <w:rPr>
+          <w:b/>
+          <w:bCs/>
+          <w:sz w:val="36"/>
+          <w:szCs w:val="36"/>
+          <w:lang w:val="pl-PL"/>
+        </w:rPr>
+        <w:t>(int id)</w:t>
+      </w:r>
+    </w:p>
+    <w:p>
+      <w:pPr>
+        <w:rPr>
+          <w:lang w:val="pl-PL"/>
+        </w:rPr>
+      </w:pPr>
+      <w:r>
+        <w:rPr>
+          <w:lang w:val="pl-PL"/>
+        </w:rPr>
+        <w:t>W kontrolerze drobna zmiana. Wprowadzamy zabezpieczenie powodujące, że metoda ToDao()</w:t>
+      </w:r>
+      <w:r>
+        <w:rPr>
+          <w:lang w:val="pl-PL"/>
+        </w:rPr>
+        <w:br/>
+        <w:t>się nie wykona w przypadku nulla</w:t>
+      </w:r>
+      <w:r>
+        <w:rPr>
+          <w:lang w:val="pl-PL"/>
+        </w:rPr>
+        <w:t>, i nie spowoduje powstanie wyjątku</w:t>
+      </w:r>
+      <w:r>
+        <w:rPr>
+          <w:lang w:val="pl-PL"/>
+        </w:rPr>
+        <w:t>.</w:t>
+      </w:r>
+    </w:p>
+    <w:tbl>
+      <w:tblPr>
+        <w:tblStyle w:val="Tabela-Siatka"/>
+        <w:tblW w:w="0" w:type="auto"/>
+        <w:shd w:val="clear" w:color="auto" w:fill="F2F2F2" w:themeFill="background1" w:themeFillShade="F2"/>
+        <w:tblLook w:val="04A0" w:firstRow="1" w:lastRow="0" w:firstColumn="1" w:lastColumn="0" w:noHBand="0" w:noVBand="1"/>
+      </w:tblPr>
+      <w:tblGrid>
+        <w:gridCol w:w="9062"/>
+      </w:tblGrid>
+      <w:tr>
+        <w:tc>
+          <w:tcPr>
+            <w:tcW w:w="9062" w:type="dxa"/>
+            <w:shd w:val="clear" w:color="auto" w:fill="F2F2F2" w:themeFill="background1" w:themeFillShade="F2"/>
+          </w:tcPr>
+          <w:p>
+            <w:pPr>
+              <w:autoSpaceDE w:val="0"/>
+              <w:autoSpaceDN w:val="0"/>
+              <w:adjustRightInd w:val="0"/>
+              <w:rPr>
+                <w:rFonts w:ascii="Consolas" w:hAnsi="Consolas" w:cs="Consolas"/>
+                <w:b/>
+                <w:bCs/>
+                <w:color w:val="000000"/>
+                <w:sz w:val="16"/>
+                <w:szCs w:val="16"/>
+                <w:lang w:val="en-US"/>
+              </w:rPr>
+            </w:pPr>
+            <w:r>
+              <w:rPr>
+                <w:rFonts w:ascii="Consolas" w:hAnsi="Consolas" w:cs="Consolas"/>
+                <w:color w:val="000000"/>
+                <w:sz w:val="16"/>
+                <w:szCs w:val="16"/>
+                <w:lang w:val="pl-PL"/>
+              </w:rPr>
+              <w:t xml:space="preserve">        </w:t>
+            </w:r>
+            <w:r>
+              <w:rPr>
+                <w:rFonts w:ascii="Consolas" w:hAnsi="Consolas" w:cs="Consolas"/>
+                <w:b/>
+                <w:bCs/>
+                <w:color w:val="000000"/>
+                <w:sz w:val="16"/>
+                <w:szCs w:val="16"/>
+                <w:lang w:val="en-US"/>
+              </w:rPr>
+              <w:t>[HttpGet(</w:t>
+            </w:r>
+            <w:r>
+              <w:rPr>
+                <w:rFonts w:ascii="Consolas" w:hAnsi="Consolas" w:cs="Consolas"/>
+                <w:b/>
+                <w:bCs/>
+                <w:color w:val="A31515"/>
+                <w:sz w:val="16"/>
+                <w:szCs w:val="16"/>
+                <w:lang w:val="en-US"/>
+              </w:rPr>
+              <w:t>"{id}"</w:t>
+            </w:r>
+            <w:r>
+              <w:rPr>
+                <w:rFonts w:ascii="Consolas" w:hAnsi="Consolas" w:cs="Consolas"/>
+                <w:b/>
+                <w:bCs/>
+                <w:color w:val="000000"/>
+                <w:sz w:val="16"/>
+                <w:szCs w:val="16"/>
+                <w:lang w:val="en-US"/>
+              </w:rPr>
+              <w:t>)]</w:t>
+            </w:r>
+          </w:p>
+          <w:p>
+            <w:pPr>
+              <w:autoSpaceDE w:val="0"/>
+              <w:autoSpaceDN w:val="0"/>
+              <w:adjustRightInd w:val="0"/>
+              <w:rPr>
+                <w:rFonts w:ascii="Consolas" w:hAnsi="Consolas" w:cs="Consolas"/>
+                <w:color w:val="000000"/>
+                <w:sz w:val="16"/>
+                <w:szCs w:val="16"/>
+                <w:lang w:val="en-US"/>
+              </w:rPr>
+            </w:pPr>
+            <w:r>
+              <w:rPr>
+                <w:rFonts w:ascii="Consolas" w:hAnsi="Consolas" w:cs="Consolas"/>
+                <w:color w:val="000000"/>
+                <w:sz w:val="16"/>
+                <w:szCs w:val="16"/>
+                <w:lang w:val="en-US"/>
+              </w:rPr>
+              <w:t xml:space="preserve">        </w:t>
+            </w:r>
+            <w:r>
+              <w:rPr>
+                <w:rFonts w:ascii="Consolas" w:hAnsi="Consolas" w:cs="Consolas"/>
+                <w:color w:val="0000FF"/>
+                <w:sz w:val="16"/>
+                <w:szCs w:val="16"/>
+                <w:lang w:val="en-US"/>
+              </w:rPr>
+              <w:t>public</w:t>
+            </w:r>
+            <w:r>
+              <w:rPr>
+                <w:rFonts w:ascii="Consolas" w:hAnsi="Consolas" w:cs="Consolas"/>
+                <w:color w:val="000000"/>
+                <w:sz w:val="16"/>
+                <w:szCs w:val="16"/>
+                <w:lang w:val="en-US"/>
+              </w:rPr>
+              <w:t xml:space="preserve"> DataResponse&lt;OperationDto&gt; Get(</w:t>
+            </w:r>
+            <w:r>
+              <w:rPr>
+                <w:rFonts w:ascii="Consolas" w:hAnsi="Consolas" w:cs="Consolas"/>
+                <w:color w:val="0000FF"/>
+                <w:sz w:val="16"/>
+                <w:szCs w:val="16"/>
+                <w:lang w:val="en-US"/>
+              </w:rPr>
+              <w:t>int</w:t>
+            </w:r>
+            <w:r>
+              <w:rPr>
+                <w:rFonts w:ascii="Consolas" w:hAnsi="Consolas" w:cs="Consolas"/>
+                <w:color w:val="000000"/>
+                <w:sz w:val="16"/>
+                <w:szCs w:val="16"/>
+                <w:lang w:val="en-US"/>
+              </w:rPr>
+              <w:t xml:space="preserve"> id)</w:t>
+            </w:r>
+          </w:p>
+          <w:p>
+            <w:pPr>
+              <w:autoSpaceDE w:val="0"/>
+              <w:autoSpaceDN w:val="0"/>
+              <w:adjustRightInd w:val="0"/>
+              <w:rPr>
+                <w:rFonts w:ascii="Consolas" w:hAnsi="Consolas" w:cs="Consolas"/>
+                <w:color w:val="000000"/>
+                <w:sz w:val="16"/>
+                <w:szCs w:val="16"/>
+                <w:lang w:val="en-US"/>
+              </w:rPr>
+            </w:pPr>
+            <w:r>
+              <w:rPr>
+                <w:rFonts w:ascii="Consolas" w:hAnsi="Consolas" w:cs="Consolas"/>
+                <w:color w:val="000000"/>
+                <w:sz w:val="16"/>
+                <w:szCs w:val="16"/>
+                <w:lang w:val="en-US"/>
+              </w:rPr>
+              <w:t xml:space="preserve">        {</w:t>
+            </w:r>
+          </w:p>
+          <w:p>
+            <w:pPr>
+              <w:autoSpaceDE w:val="0"/>
+              <w:autoSpaceDN w:val="0"/>
+              <w:adjustRightInd w:val="0"/>
+              <w:rPr>
+                <w:rFonts w:ascii="Consolas" w:hAnsi="Consolas" w:cs="Consolas"/>
+                <w:color w:val="000000"/>
+                <w:sz w:val="16"/>
+                <w:szCs w:val="16"/>
+                <w:lang w:val="en-US"/>
+              </w:rPr>
+            </w:pPr>
+            <w:r>
+              <w:rPr>
+                <w:rFonts w:ascii="Consolas" w:hAnsi="Consolas" w:cs="Consolas"/>
+                <w:color w:val="000000"/>
+                <w:sz w:val="16"/>
+                <w:szCs w:val="16"/>
+                <w:lang w:val="en-US"/>
+              </w:rPr>
+              <w:t xml:space="preserve">            </w:t>
+            </w:r>
+            <w:r>
+              <w:rPr>
+                <w:rFonts w:ascii="Consolas" w:hAnsi="Consolas" w:cs="Consolas"/>
+                <w:color w:val="0000FF"/>
+                <w:sz w:val="16"/>
+                <w:szCs w:val="16"/>
+                <w:lang w:val="en-US"/>
+              </w:rPr>
+              <w:t>var</w:t>
+            </w:r>
+            <w:r>
+              <w:rPr>
+                <w:rFonts w:ascii="Consolas" w:hAnsi="Consolas" w:cs="Consolas"/>
+                <w:color w:val="000000"/>
+                <w:sz w:val="16"/>
+                <w:szCs w:val="16"/>
+                <w:lang w:val="en-US"/>
+              </w:rPr>
+              <w:t xml:space="preserve"> responce = </w:t>
+            </w:r>
+            <w:r>
+              <w:rPr>
+                <w:rFonts w:ascii="Consolas" w:hAnsi="Consolas" w:cs="Consolas"/>
+                <w:color w:val="0000FF"/>
+                <w:sz w:val="16"/>
+                <w:szCs w:val="16"/>
+                <w:lang w:val="en-US"/>
+              </w:rPr>
+              <w:t>new</w:t>
+            </w:r>
+            <w:r>
+              <w:rPr>
+                <w:rFonts w:ascii="Consolas" w:hAnsi="Consolas" w:cs="Consolas"/>
+                <w:color w:val="000000"/>
+                <w:sz w:val="16"/>
+                <w:szCs w:val="16"/>
+                <w:lang w:val="en-US"/>
+              </w:rPr>
+              <w:t xml:space="preserve"> DataResponse&lt;OperationDto&gt;();</w:t>
+            </w:r>
+          </w:p>
+          <w:p>
+            <w:pPr>
+              <w:autoSpaceDE w:val="0"/>
+              <w:autoSpaceDN w:val="0"/>
+              <w:adjustRightInd w:val="0"/>
+              <w:rPr>
+                <w:rFonts w:ascii="Consolas" w:hAnsi="Consolas" w:cs="Consolas"/>
+                <w:color w:val="000000"/>
+                <w:sz w:val="16"/>
+                <w:szCs w:val="16"/>
+                <w:lang w:val="en-US"/>
+              </w:rPr>
+            </w:pPr>
+          </w:p>
+          <w:p>
+            <w:pPr>
+              <w:autoSpaceDE w:val="0"/>
+              <w:autoSpaceDN w:val="0"/>
+              <w:adjustRightInd w:val="0"/>
+              <w:rPr>
+                <w:rFonts w:ascii="Consolas" w:hAnsi="Consolas" w:cs="Consolas"/>
+                <w:color w:val="000000"/>
+                <w:sz w:val="16"/>
+                <w:szCs w:val="16"/>
+                <w:lang w:val="en-US"/>
+              </w:rPr>
+            </w:pPr>
+            <w:r>
+              <w:rPr>
+                <w:rFonts w:ascii="Consolas" w:hAnsi="Consolas" w:cs="Consolas"/>
+                <w:color w:val="000000"/>
+                <w:sz w:val="16"/>
+                <w:szCs w:val="16"/>
+                <w:lang w:val="en-US"/>
+              </w:rPr>
+              <w:t xml:space="preserve">            </w:t>
+            </w:r>
+            <w:r>
+              <w:rPr>
+                <w:rFonts w:ascii="Consolas" w:hAnsi="Consolas" w:cs="Consolas"/>
+                <w:color w:val="0000FF"/>
+                <w:sz w:val="16"/>
+                <w:szCs w:val="16"/>
+                <w:lang w:val="en-US"/>
+              </w:rPr>
+              <w:t>try</w:t>
+            </w:r>
+          </w:p>
+          <w:p>
+            <w:pPr>
+              <w:autoSpaceDE w:val="0"/>
+              <w:autoSpaceDN w:val="0"/>
+              <w:adjustRightInd w:val="0"/>
+              <w:rPr>
+                <w:rFonts w:ascii="Consolas" w:hAnsi="Consolas" w:cs="Consolas"/>
+                <w:color w:val="000000"/>
+                <w:sz w:val="16"/>
+                <w:szCs w:val="16"/>
+                <w:lang w:val="en-US"/>
+              </w:rPr>
+            </w:pPr>
+            <w:r>
+              <w:rPr>
+                <w:rFonts w:ascii="Consolas" w:hAnsi="Consolas" w:cs="Consolas"/>
+                <w:color w:val="000000"/>
+                <w:sz w:val="16"/>
+                <w:szCs w:val="16"/>
+                <w:lang w:val="en-US"/>
+              </w:rPr>
+              <w:t xml:space="preserve">            {</w:t>
+            </w:r>
+          </w:p>
+          <w:p>
+            <w:pPr>
+              <w:autoSpaceDE w:val="0"/>
+              <w:autoSpaceDN w:val="0"/>
+              <w:adjustRightInd w:val="0"/>
+              <w:rPr>
+                <w:rFonts w:ascii="Consolas" w:hAnsi="Consolas" w:cs="Consolas"/>
+                <w:color w:val="000000"/>
+                <w:sz w:val="16"/>
+                <w:szCs w:val="16"/>
+                <w:lang w:val="en-US"/>
+              </w:rPr>
+            </w:pPr>
+            <w:r>
+              <w:rPr>
+                <w:rFonts w:ascii="Consolas" w:hAnsi="Consolas" w:cs="Consolas"/>
+                <w:color w:val="000000"/>
+                <w:sz w:val="16"/>
+                <w:szCs w:val="16"/>
+                <w:lang w:val="en-US"/>
+              </w:rPr>
+              <w:t xml:space="preserve">                responce.Data = _unitOfWork.Operation.Get(id)</w:t>
+            </w:r>
+            <w:r>
+              <w:rPr>
+                <w:rFonts w:ascii="Consolas" w:hAnsi="Consolas" w:cs="Consolas"/>
+                <w:color w:val="000000"/>
+                <w:sz w:val="16"/>
+                <w:szCs w:val="16"/>
+                <w:highlight w:val="yellow"/>
+                <w:lang w:val="en-US"/>
+              </w:rPr>
+              <w:t>?</w:t>
+            </w:r>
+            <w:r>
+              <w:rPr>
+                <w:rFonts w:ascii="Consolas" w:hAnsi="Consolas" w:cs="Consolas"/>
+                <w:color w:val="000000"/>
+                <w:sz w:val="16"/>
+                <w:szCs w:val="16"/>
+                <w:lang w:val="en-US"/>
+              </w:rPr>
+              <w:t>.ToDto();</w:t>
+            </w:r>
+          </w:p>
+          <w:p>
+            <w:pPr>
+              <w:rPr>
+                <w:sz w:val="16"/>
+                <w:szCs w:val="16"/>
+                <w:lang w:val="pl-PL"/>
+              </w:rPr>
+            </w:pPr>
+            <w:r>
+              <w:rPr>
+                <w:rFonts w:ascii="Consolas" w:hAnsi="Consolas" w:cs="Consolas"/>
+                <w:color w:val="000000"/>
+                <w:sz w:val="16"/>
+                <w:szCs w:val="16"/>
+                <w:lang w:val="en-US"/>
+              </w:rPr>
+              <w:t xml:space="preserve">            }</w:t>
+            </w:r>
+          </w:p>
+        </w:tc>
+      </w:tr>
+    </w:tbl>
+    <w:p>
+      <w:pPr>
+        <w:rPr>
+          <w:lang w:val="pl-PL"/>
+        </w:rPr>
+      </w:pPr>
+    </w:p>
+    <w:p>
+      <w:pPr>
+        <w:rPr>
+          <w:lang w:val="pl-PL"/>
+        </w:rPr>
+      </w:pPr>
       <w:r>
         <w:rPr>
           <w:noProof/>
         </w:rPr>
         <w:drawing>
-          <wp:inline distT="0" distB="0" distL="0" distR="0" wp14:anchorId="0E3E1CD8" wp14:editId="402256FE">
-            <wp:extent cx="5760720" cy="1405255"/>
-            <wp:effectExtent l="0" t="0" r="0" b="4445"/>
-            <wp:docPr id="10" name="Obraz 10"/>
+          <wp:inline distT="0" distB="0" distL="0" distR="0" wp14:anchorId="102FB924" wp14:editId="57EEDA10">
+            <wp:extent cx="5760720" cy="2346960"/>
+            <wp:effectExtent l="0" t="0" r="0" b="0"/>
+            <wp:docPr id="13" name="Obraz 13"/>
             <wp:cNvGraphicFramePr>
               <a:graphicFrameLocks xmlns:a="http://schemas.openxmlformats.org/drawingml/2006/main" noChangeAspect="1"/>
             </wp:cNvGraphicFramePr>
@@ -3819,7 +4068,7 @@
                   <pic:spPr>
                     <a:xfrm>
                       <a:off x="0" y="0"/>
-                      <a:ext cx="5760720" cy="1405255"/>
+                      <a:ext cx="5760720" cy="2346960"/>
                     </a:xfrm>
                     <a:prstGeom prst="rect">
                       <a:avLst/>
@@ -3839,20 +4088,2083 @@
         </w:rPr>
       </w:pPr>
     </w:p>
+    <w:tbl>
+      <w:tblPr>
+        <w:tblStyle w:val="Tabela-Siatka"/>
+        <w:tblW w:w="0" w:type="auto"/>
+        <w:shd w:val="clear" w:color="auto" w:fill="E2EFD9" w:themeFill="accent6" w:themeFillTint="33"/>
+        <w:tblLook w:val="04A0" w:firstRow="1" w:lastRow="0" w:firstColumn="1" w:lastColumn="0" w:noHBand="0" w:noVBand="1"/>
+      </w:tblPr>
+      <w:tblGrid>
+        <w:gridCol w:w="9062"/>
+      </w:tblGrid>
+      <w:tr>
+        <w:tc>
+          <w:tcPr>
+            <w:tcW w:w="9062" w:type="dxa"/>
+            <w:shd w:val="clear" w:color="auto" w:fill="E2EFD9" w:themeFill="accent6" w:themeFillTint="33"/>
+          </w:tcPr>
+          <w:p>
+            <w:pPr>
+              <w:rPr>
+                <w:rFonts w:ascii="Consolas" w:hAnsi="Consolas"/>
+                <w:sz w:val="16"/>
+                <w:szCs w:val="16"/>
+                <w:lang w:val="en-US"/>
+              </w:rPr>
+            </w:pPr>
+            <w:r>
+              <w:rPr>
+                <w:rFonts w:ascii="Consolas" w:hAnsi="Consolas"/>
+                <w:sz w:val="16"/>
+                <w:szCs w:val="16"/>
+                <w:lang w:val="en-US"/>
+              </w:rPr>
+              <w:t>{</w:t>
+            </w:r>
+          </w:p>
+          <w:p>
+            <w:pPr>
+              <w:rPr>
+                <w:rFonts w:ascii="Consolas" w:hAnsi="Consolas"/>
+                <w:sz w:val="16"/>
+                <w:szCs w:val="16"/>
+                <w:lang w:val="en-US"/>
+              </w:rPr>
+            </w:pPr>
+            <w:r>
+              <w:rPr>
+                <w:rFonts w:ascii="Consolas" w:hAnsi="Consolas"/>
+                <w:sz w:val="16"/>
+                <w:szCs w:val="16"/>
+                <w:lang w:val="en-US"/>
+              </w:rPr>
+              <w:t xml:space="preserve">  "data": {</w:t>
+            </w:r>
+          </w:p>
+          <w:p>
+            <w:pPr>
+              <w:rPr>
+                <w:rFonts w:ascii="Consolas" w:hAnsi="Consolas"/>
+                <w:sz w:val="16"/>
+                <w:szCs w:val="16"/>
+                <w:lang w:val="en-US"/>
+              </w:rPr>
+            </w:pPr>
+            <w:r>
+              <w:rPr>
+                <w:rFonts w:ascii="Consolas" w:hAnsi="Consolas"/>
+                <w:sz w:val="16"/>
+                <w:szCs w:val="16"/>
+                <w:lang w:val="en-US"/>
+              </w:rPr>
+              <w:t xml:space="preserve">    "id": </w:t>
+            </w:r>
+            <w:r>
+              <w:rPr>
+                <w:rFonts w:ascii="Consolas" w:hAnsi="Consolas"/>
+                <w:sz w:val="16"/>
+                <w:szCs w:val="16"/>
+                <w:highlight w:val="yellow"/>
+                <w:lang w:val="en-US"/>
+              </w:rPr>
+              <w:t>12</w:t>
+            </w:r>
+            <w:r>
+              <w:rPr>
+                <w:rFonts w:ascii="Consolas" w:hAnsi="Consolas"/>
+                <w:sz w:val="16"/>
+                <w:szCs w:val="16"/>
+                <w:lang w:val="en-US"/>
+              </w:rPr>
+              <w:t>,</w:t>
+            </w:r>
+          </w:p>
+          <w:p>
+            <w:pPr>
+              <w:rPr>
+                <w:rFonts w:ascii="Consolas" w:hAnsi="Consolas"/>
+                <w:sz w:val="16"/>
+                <w:szCs w:val="16"/>
+                <w:lang w:val="en-US"/>
+              </w:rPr>
+            </w:pPr>
+            <w:r>
+              <w:rPr>
+                <w:rFonts w:ascii="Consolas" w:hAnsi="Consolas"/>
+                <w:sz w:val="16"/>
+                <w:szCs w:val="16"/>
+                <w:lang w:val="en-US"/>
+              </w:rPr>
+              <w:t xml:space="preserve">    "name": "</w:t>
+            </w:r>
+            <w:r>
+              <w:rPr>
+                <w:rFonts w:ascii="Consolas" w:hAnsi="Consolas"/>
+                <w:sz w:val="16"/>
+                <w:szCs w:val="16"/>
+                <w:highlight w:val="yellow"/>
+                <w:lang w:val="en-US"/>
+              </w:rPr>
+              <w:t>Operation2</w:t>
+            </w:r>
+            <w:r>
+              <w:rPr>
+                <w:rFonts w:ascii="Consolas" w:hAnsi="Consolas"/>
+                <w:sz w:val="16"/>
+                <w:szCs w:val="16"/>
+                <w:lang w:val="en-US"/>
+              </w:rPr>
+              <w:t>",</w:t>
+            </w:r>
+          </w:p>
+          <w:p>
+            <w:pPr>
+              <w:rPr>
+                <w:rFonts w:ascii="Consolas" w:hAnsi="Consolas"/>
+                <w:sz w:val="16"/>
+                <w:szCs w:val="16"/>
+                <w:lang w:val="en-US"/>
+              </w:rPr>
+            </w:pPr>
+            <w:r>
+              <w:rPr>
+                <w:rFonts w:ascii="Consolas" w:hAnsi="Consolas"/>
+                <w:sz w:val="16"/>
+                <w:szCs w:val="16"/>
+                <w:lang w:val="en-US"/>
+              </w:rPr>
+              <w:t xml:space="preserve">    "description": "</w:t>
+            </w:r>
+            <w:r>
+              <w:rPr>
+                <w:rFonts w:ascii="Consolas" w:hAnsi="Consolas"/>
+                <w:sz w:val="16"/>
+                <w:szCs w:val="16"/>
+                <w:highlight w:val="yellow"/>
+                <w:lang w:val="en-US"/>
+              </w:rPr>
+              <w:t>Desc2</w:t>
+            </w:r>
+            <w:r>
+              <w:rPr>
+                <w:rFonts w:ascii="Consolas" w:hAnsi="Consolas"/>
+                <w:sz w:val="16"/>
+                <w:szCs w:val="16"/>
+                <w:lang w:val="en-US"/>
+              </w:rPr>
+              <w:t>",</w:t>
+            </w:r>
+          </w:p>
+          <w:p>
+            <w:pPr>
+              <w:rPr>
+                <w:rFonts w:ascii="Consolas" w:hAnsi="Consolas"/>
+                <w:sz w:val="16"/>
+                <w:szCs w:val="16"/>
+                <w:lang w:val="en-US"/>
+              </w:rPr>
+            </w:pPr>
+            <w:r>
+              <w:rPr>
+                <w:rFonts w:ascii="Consolas" w:hAnsi="Consolas"/>
+                <w:sz w:val="16"/>
+                <w:szCs w:val="16"/>
+                <w:lang w:val="en-US"/>
+              </w:rPr>
+              <w:t xml:space="preserve">    "value": 150.00,</w:t>
+            </w:r>
+          </w:p>
+          <w:p>
+            <w:pPr>
+              <w:rPr>
+                <w:rFonts w:ascii="Consolas" w:hAnsi="Consolas"/>
+                <w:sz w:val="16"/>
+                <w:szCs w:val="16"/>
+                <w:lang w:val="en-US"/>
+              </w:rPr>
+            </w:pPr>
+            <w:r>
+              <w:rPr>
+                <w:rFonts w:ascii="Consolas" w:hAnsi="Consolas"/>
+                <w:sz w:val="16"/>
+                <w:szCs w:val="16"/>
+                <w:lang w:val="en-US"/>
+              </w:rPr>
+              <w:t xml:space="preserve">    "date": "2021-02-22T18:42:20.83",</w:t>
+            </w:r>
+          </w:p>
+          <w:p>
+            <w:pPr>
+              <w:rPr>
+                <w:rFonts w:ascii="Consolas" w:hAnsi="Consolas"/>
+                <w:sz w:val="16"/>
+                <w:szCs w:val="16"/>
+                <w:lang w:val="en-US"/>
+              </w:rPr>
+            </w:pPr>
+            <w:r>
+              <w:rPr>
+                <w:rFonts w:ascii="Consolas" w:hAnsi="Consolas"/>
+                <w:sz w:val="16"/>
+                <w:szCs w:val="16"/>
+                <w:lang w:val="en-US"/>
+              </w:rPr>
+              <w:t xml:space="preserve">    "categoryId": 2</w:t>
+            </w:r>
+          </w:p>
+          <w:p>
+            <w:pPr>
+              <w:rPr>
+                <w:rFonts w:ascii="Consolas" w:hAnsi="Consolas"/>
+                <w:sz w:val="16"/>
+                <w:szCs w:val="16"/>
+                <w:lang w:val="en-US"/>
+              </w:rPr>
+            </w:pPr>
+            <w:r>
+              <w:rPr>
+                <w:rFonts w:ascii="Consolas" w:hAnsi="Consolas"/>
+                <w:sz w:val="16"/>
+                <w:szCs w:val="16"/>
+                <w:lang w:val="en-US"/>
+              </w:rPr>
+              <w:t xml:space="preserve">  },</w:t>
+            </w:r>
+          </w:p>
+          <w:p>
+            <w:pPr>
+              <w:rPr>
+                <w:rFonts w:ascii="Consolas" w:hAnsi="Consolas"/>
+                <w:sz w:val="16"/>
+                <w:szCs w:val="16"/>
+                <w:lang w:val="en-US"/>
+              </w:rPr>
+            </w:pPr>
+            <w:r>
+              <w:rPr>
+                <w:rFonts w:ascii="Consolas" w:hAnsi="Consolas"/>
+                <w:sz w:val="16"/>
+                <w:szCs w:val="16"/>
+                <w:lang w:val="en-US"/>
+              </w:rPr>
+              <w:t xml:space="preserve">  "errors": [],</w:t>
+            </w:r>
+          </w:p>
+          <w:p>
+            <w:pPr>
+              <w:rPr>
+                <w:rFonts w:ascii="Consolas" w:hAnsi="Consolas"/>
+                <w:sz w:val="16"/>
+                <w:szCs w:val="16"/>
+                <w:lang w:val="en-US"/>
+              </w:rPr>
+            </w:pPr>
+            <w:r>
+              <w:rPr>
+                <w:rFonts w:ascii="Consolas" w:hAnsi="Consolas"/>
+                <w:sz w:val="16"/>
+                <w:szCs w:val="16"/>
+                <w:lang w:val="en-US"/>
+              </w:rPr>
+              <w:t xml:space="preserve">  "isSuccess": </w:t>
+            </w:r>
+            <w:r>
+              <w:rPr>
+                <w:rFonts w:ascii="Consolas" w:hAnsi="Consolas"/>
+                <w:sz w:val="16"/>
+                <w:szCs w:val="16"/>
+                <w:highlight w:val="yellow"/>
+                <w:lang w:val="en-US"/>
+              </w:rPr>
+              <w:t>true</w:t>
+            </w:r>
+          </w:p>
+          <w:p>
+            <w:pPr>
+              <w:rPr>
+                <w:rFonts w:ascii="Consolas" w:hAnsi="Consolas"/>
+                <w:sz w:val="16"/>
+                <w:szCs w:val="16"/>
+                <w:lang w:val="en-US"/>
+              </w:rPr>
+            </w:pPr>
+            <w:r>
+              <w:rPr>
+                <w:rFonts w:ascii="Consolas" w:hAnsi="Consolas"/>
+                <w:sz w:val="16"/>
+                <w:szCs w:val="16"/>
+                <w:lang w:val="en-US"/>
+              </w:rPr>
+              <w:t>}</w:t>
+            </w:r>
+          </w:p>
+        </w:tc>
+      </w:tr>
+    </w:tbl>
     <w:p>
       <w:pPr>
         <w:rPr>
-          <w:lang w:val="pl-PL"/>
+          <w:lang w:val="en-US"/>
+        </w:rPr>
+      </w:pPr>
+    </w:p>
+    <w:p>
+      <w:pPr>
+        <w:rPr>
+          <w:lang w:val="en-US"/>
+        </w:rPr>
+      </w:pPr>
+      <w:r>
+        <w:rPr>
+          <w:lang w:val="en-US"/>
+        </w:rPr>
+        <w:br w:type="page"/>
+      </w:r>
+    </w:p>
+    <w:p>
+      <w:pPr>
+        <w:rPr>
+          <w:b/>
+          <w:bCs/>
+          <w:sz w:val="36"/>
+          <w:szCs w:val="36"/>
+          <w:lang w:val="pl-PL"/>
+        </w:rPr>
+      </w:pPr>
+      <w:r>
+        <w:rPr>
+          <w:b/>
+          <w:bCs/>
+          <w:sz w:val="36"/>
+          <w:szCs w:val="36"/>
+          <w:lang w:val="pl-PL"/>
+        </w:rPr>
+        <w:lastRenderedPageBreak/>
+        <w:t xml:space="preserve">Testujemy </w:t>
+      </w:r>
+      <w:r>
+        <w:rPr>
+          <w:b/>
+          <w:bCs/>
+          <w:sz w:val="36"/>
+          <w:szCs w:val="36"/>
+          <w:lang w:val="pl-PL"/>
+        </w:rPr>
+        <w:t xml:space="preserve">akcję </w:t>
+      </w:r>
+      <w:r>
+        <w:rPr>
+          <w:b/>
+          <w:bCs/>
+          <w:sz w:val="36"/>
+          <w:szCs w:val="36"/>
+          <w:lang w:val="pl-PL"/>
+        </w:rPr>
+        <w:t>Add</w:t>
+      </w:r>
+      <w:r>
+        <w:rPr>
+          <w:b/>
+          <w:bCs/>
+          <w:sz w:val="36"/>
+          <w:szCs w:val="36"/>
+          <w:lang w:val="pl-PL"/>
+        </w:rPr>
+        <w:t>()</w:t>
+      </w:r>
+    </w:p>
+    <w:p>
+      <w:pPr>
+        <w:rPr>
+          <w:lang w:val="en-US"/>
+        </w:rPr>
+      </w:pPr>
+    </w:p>
+    <w:p>
+      <w:pPr>
+        <w:rPr>
+          <w:lang w:val="en-US"/>
+        </w:rPr>
+      </w:pPr>
+      <w:r>
+        <w:rPr>
+          <w:noProof/>
+        </w:rPr>
+        <w:drawing>
+          <wp:inline distT="0" distB="0" distL="0" distR="0" wp14:anchorId="0A079149" wp14:editId="6444C149">
+            <wp:extent cx="5760720" cy="1605280"/>
+            <wp:effectExtent l="0" t="0" r="0" b="0"/>
+            <wp:docPr id="12" name="Obraz 12"/>
+            <wp:cNvGraphicFramePr>
+              <a:graphicFrameLocks xmlns:a="http://schemas.openxmlformats.org/drawingml/2006/main" noChangeAspect="1"/>
+            </wp:cNvGraphicFramePr>
+            <a:graphic xmlns:a="http://schemas.openxmlformats.org/drawingml/2006/main">
+              <a:graphicData uri="http://schemas.openxmlformats.org/drawingml/2006/picture">
+                <pic:pic xmlns:pic="http://schemas.openxmlformats.org/drawingml/2006/picture">
+                  <pic:nvPicPr>
+                    <pic:cNvPr id="1" name=""/>
+                    <pic:cNvPicPr/>
+                  </pic:nvPicPr>
+                  <pic:blipFill>
+                    <a:blip r:embed="rId20"/>
+                    <a:stretch>
+                      <a:fillRect/>
+                    </a:stretch>
+                  </pic:blipFill>
+                  <pic:spPr>
+                    <a:xfrm>
+                      <a:off x="0" y="0"/>
+                      <a:ext cx="5760720" cy="1605280"/>
+                    </a:xfrm>
+                    <a:prstGeom prst="rect">
+                      <a:avLst/>
+                    </a:prstGeom>
+                  </pic:spPr>
+                </pic:pic>
+              </a:graphicData>
+            </a:graphic>
+          </wp:inline>
+        </w:drawing>
+      </w:r>
+    </w:p>
+    <w:p>
+      <w:pPr>
+        <w:rPr>
+          <w:lang w:val="en-US"/>
+        </w:rPr>
+      </w:pPr>
+    </w:p>
+    <w:p>
+      <w:pPr>
+        <w:rPr>
+          <w:lang w:val="en-US"/>
+        </w:rPr>
+      </w:pPr>
+      <w:r>
+        <w:rPr>
+          <w:lang w:val="en-US"/>
+        </w:rPr>
+        <w:t>Treść Json’a</w:t>
+      </w:r>
+    </w:p>
+    <w:tbl>
+      <w:tblPr>
+        <w:tblStyle w:val="Tabela-Siatka"/>
+        <w:tblW w:w="0" w:type="auto"/>
+        <w:tblLook w:val="04A0" w:firstRow="1" w:lastRow="0" w:firstColumn="1" w:lastColumn="0" w:noHBand="0" w:noVBand="1"/>
+      </w:tblPr>
+      <w:tblGrid>
+        <w:gridCol w:w="9062"/>
+      </w:tblGrid>
+      <w:tr>
+        <w:tc>
+          <w:tcPr>
+            <w:tcW w:w="9062" w:type="dxa"/>
+          </w:tcPr>
+          <w:p>
+            <w:pPr>
+              <w:rPr>
+                <w:lang w:val="en-US"/>
+              </w:rPr>
+            </w:pPr>
+            <w:r>
+              <w:rPr>
+                <w:lang w:val="en-US"/>
+              </w:rPr>
+              <w:t>{</w:t>
+            </w:r>
+          </w:p>
+          <w:p>
+            <w:pPr>
+              <w:rPr>
+                <w:lang w:val="en-US"/>
+              </w:rPr>
+            </w:pPr>
+            <w:r>
+              <w:rPr>
+                <w:lang w:val="en-US"/>
+              </w:rPr>
+              <w:tab/>
+              <w:t>"Name":"Operation1",</w:t>
+            </w:r>
+          </w:p>
+          <w:p>
+            <w:pPr>
+              <w:rPr>
+                <w:lang w:val="en-US"/>
+              </w:rPr>
+            </w:pPr>
+            <w:r>
+              <w:rPr>
+                <w:lang w:val="en-US"/>
+              </w:rPr>
+              <w:tab/>
+              <w:t>"Description":"Desc1",</w:t>
+            </w:r>
+          </w:p>
+          <w:p>
+            <w:pPr>
+              <w:rPr>
+                <w:lang w:val="en-US"/>
+              </w:rPr>
+            </w:pPr>
+            <w:r>
+              <w:rPr>
+                <w:lang w:val="en-US"/>
+              </w:rPr>
+              <w:tab/>
+              <w:t>"Value":10,</w:t>
+            </w:r>
+          </w:p>
+          <w:p>
+            <w:pPr>
+              <w:rPr>
+                <w:lang w:val="en-US"/>
+              </w:rPr>
+            </w:pPr>
+            <w:r>
+              <w:rPr>
+                <w:lang w:val="en-US"/>
+              </w:rPr>
+              <w:tab/>
+              <w:t>"CategoryId":1</w:t>
+            </w:r>
+          </w:p>
+          <w:p>
+            <w:pPr>
+              <w:rPr>
+                <w:lang w:val="en-US"/>
+              </w:rPr>
+            </w:pPr>
+            <w:r>
+              <w:rPr>
+                <w:lang w:val="en-US"/>
+              </w:rPr>
+              <w:t>}</w:t>
+            </w:r>
+          </w:p>
+        </w:tc>
+      </w:tr>
+    </w:tbl>
+    <w:p>
+      <w:pPr>
+        <w:rPr>
+          <w:lang w:val="en-US"/>
+        </w:rPr>
+      </w:pPr>
+    </w:p>
+    <w:p>
+      <w:pPr>
+        <w:rPr>
+          <w:lang w:val="en-US"/>
+        </w:rPr>
+      </w:pPr>
+      <w:r>
+        <w:rPr>
+          <w:lang w:val="en-US"/>
+        </w:rPr>
+        <w:t>Odpowiedź</w:t>
+      </w:r>
+    </w:p>
+    <w:tbl>
+      <w:tblPr>
+        <w:tblStyle w:val="Tabela-Siatka"/>
+        <w:tblW w:w="0" w:type="auto"/>
+        <w:shd w:val="clear" w:color="auto" w:fill="E2EFD9" w:themeFill="accent6" w:themeFillTint="33"/>
+        <w:tblLook w:val="04A0" w:firstRow="1" w:lastRow="0" w:firstColumn="1" w:lastColumn="0" w:noHBand="0" w:noVBand="1"/>
+      </w:tblPr>
+      <w:tblGrid>
+        <w:gridCol w:w="9062"/>
+      </w:tblGrid>
+      <w:tr>
+        <w:tc>
+          <w:tcPr>
+            <w:tcW w:w="9062" w:type="dxa"/>
+            <w:shd w:val="clear" w:color="auto" w:fill="E2EFD9" w:themeFill="accent6" w:themeFillTint="33"/>
+          </w:tcPr>
+          <w:p>
+            <w:pPr>
+              <w:rPr>
+                <w:rFonts w:ascii="Consolas" w:hAnsi="Consolas"/>
+                <w:sz w:val="18"/>
+                <w:szCs w:val="18"/>
+                <w:lang w:val="en-US"/>
+              </w:rPr>
+            </w:pPr>
+            <w:r>
+              <w:rPr>
+                <w:rFonts w:ascii="Consolas" w:hAnsi="Consolas"/>
+                <w:sz w:val="18"/>
+                <w:szCs w:val="18"/>
+                <w:lang w:val="en-US"/>
+              </w:rPr>
+              <w:t>{</w:t>
+            </w:r>
+          </w:p>
+          <w:p>
+            <w:pPr>
+              <w:rPr>
+                <w:rFonts w:ascii="Consolas" w:hAnsi="Consolas"/>
+                <w:sz w:val="18"/>
+                <w:szCs w:val="18"/>
+                <w:lang w:val="en-US"/>
+              </w:rPr>
+            </w:pPr>
+            <w:r>
+              <w:rPr>
+                <w:rFonts w:ascii="Consolas" w:hAnsi="Consolas"/>
+                <w:sz w:val="18"/>
+                <w:szCs w:val="18"/>
+                <w:lang w:val="en-US"/>
+              </w:rPr>
+              <w:t xml:space="preserve">  "data": </w:t>
+            </w:r>
+            <w:r>
+              <w:rPr>
+                <w:rFonts w:ascii="Consolas" w:hAnsi="Consolas"/>
+                <w:sz w:val="18"/>
+                <w:szCs w:val="18"/>
+                <w:highlight w:val="yellow"/>
+                <w:lang w:val="en-US"/>
+              </w:rPr>
+              <w:t>13</w:t>
+            </w:r>
+            <w:r>
+              <w:rPr>
+                <w:rFonts w:ascii="Consolas" w:hAnsi="Consolas"/>
+                <w:sz w:val="18"/>
+                <w:szCs w:val="18"/>
+                <w:lang w:val="en-US"/>
+              </w:rPr>
+              <w:t>,</w:t>
+            </w:r>
+          </w:p>
+          <w:p>
+            <w:pPr>
+              <w:rPr>
+                <w:rFonts w:ascii="Consolas" w:hAnsi="Consolas"/>
+                <w:sz w:val="18"/>
+                <w:szCs w:val="18"/>
+                <w:lang w:val="en-US"/>
+              </w:rPr>
+            </w:pPr>
+            <w:r>
+              <w:rPr>
+                <w:rFonts w:ascii="Consolas" w:hAnsi="Consolas"/>
+                <w:sz w:val="18"/>
+                <w:szCs w:val="18"/>
+                <w:lang w:val="en-US"/>
+              </w:rPr>
+              <w:t xml:space="preserve">  "errors": [],</w:t>
+            </w:r>
+          </w:p>
+          <w:p>
+            <w:pPr>
+              <w:rPr>
+                <w:rFonts w:ascii="Consolas" w:hAnsi="Consolas"/>
+                <w:sz w:val="18"/>
+                <w:szCs w:val="18"/>
+                <w:lang w:val="en-US"/>
+              </w:rPr>
+            </w:pPr>
+            <w:r>
+              <w:rPr>
+                <w:rFonts w:ascii="Consolas" w:hAnsi="Consolas"/>
+                <w:sz w:val="18"/>
+                <w:szCs w:val="18"/>
+                <w:lang w:val="en-US"/>
+              </w:rPr>
+              <w:t xml:space="preserve">  "isSuccess": </w:t>
+            </w:r>
+            <w:r>
+              <w:rPr>
+                <w:rFonts w:ascii="Consolas" w:hAnsi="Consolas"/>
+                <w:sz w:val="18"/>
+                <w:szCs w:val="18"/>
+                <w:highlight w:val="yellow"/>
+                <w:lang w:val="en-US"/>
+              </w:rPr>
+              <w:t>true</w:t>
+            </w:r>
+          </w:p>
+          <w:p>
+            <w:pPr>
+              <w:rPr>
+                <w:rFonts w:ascii="Consolas" w:hAnsi="Consolas"/>
+                <w:sz w:val="18"/>
+                <w:szCs w:val="18"/>
+                <w:lang w:val="en-US"/>
+              </w:rPr>
+            </w:pPr>
+            <w:r>
+              <w:rPr>
+                <w:rFonts w:ascii="Consolas" w:hAnsi="Consolas"/>
+                <w:sz w:val="18"/>
+                <w:szCs w:val="18"/>
+                <w:lang w:val="en-US"/>
+              </w:rPr>
+              <w:t>}</w:t>
+            </w:r>
+          </w:p>
+        </w:tc>
+      </w:tr>
+    </w:tbl>
+    <w:p>
+      <w:pPr>
+        <w:rPr>
+          <w:lang w:val="en-US"/>
+        </w:rPr>
+      </w:pPr>
+    </w:p>
+    <w:p>
+      <w:pPr>
+        <w:rPr>
+          <w:lang w:val="pl-PL"/>
+        </w:rPr>
+      </w:pPr>
+      <w:r>
+        <w:rPr>
+          <w:lang w:val="pl-PL"/>
+        </w:rPr>
+        <w:t>Drobna modyfikacja kontrolera, w p</w:t>
+      </w:r>
+      <w:r>
+        <w:rPr>
+          <w:lang w:val="pl-PL"/>
+        </w:rPr>
+        <w:t>oprzedniej wersji w odpowiedzi nie było numeru id</w:t>
+      </w:r>
+    </w:p>
+    <w:tbl>
+      <w:tblPr>
+        <w:tblStyle w:val="Tabela-Siatka"/>
+        <w:tblW w:w="0" w:type="auto"/>
+        <w:shd w:val="clear" w:color="auto" w:fill="F2F2F2" w:themeFill="background1" w:themeFillShade="F2"/>
+        <w:tblLook w:val="04A0" w:firstRow="1" w:lastRow="0" w:firstColumn="1" w:lastColumn="0" w:noHBand="0" w:noVBand="1"/>
+      </w:tblPr>
+      <w:tblGrid>
+        <w:gridCol w:w="9062"/>
+      </w:tblGrid>
+      <w:tr>
+        <w:tc>
+          <w:tcPr>
+            <w:tcW w:w="9062" w:type="dxa"/>
+            <w:shd w:val="clear" w:color="auto" w:fill="F2F2F2" w:themeFill="background1" w:themeFillShade="F2"/>
+          </w:tcPr>
+          <w:p>
+            <w:pPr>
+              <w:autoSpaceDE w:val="0"/>
+              <w:autoSpaceDN w:val="0"/>
+              <w:adjustRightInd w:val="0"/>
+              <w:rPr>
+                <w:rFonts w:ascii="Consolas" w:hAnsi="Consolas" w:cs="Consolas"/>
+                <w:b/>
+                <w:bCs/>
+                <w:color w:val="000000"/>
+                <w:sz w:val="16"/>
+                <w:szCs w:val="16"/>
+                <w:lang w:val="en-US"/>
+              </w:rPr>
+            </w:pPr>
+            <w:r>
+              <w:rPr>
+                <w:rFonts w:ascii="Consolas" w:hAnsi="Consolas" w:cs="Consolas"/>
+                <w:color w:val="000000"/>
+                <w:sz w:val="16"/>
+                <w:szCs w:val="16"/>
+                <w:lang w:val="en-US"/>
+              </w:rPr>
+              <w:t xml:space="preserve">        </w:t>
+            </w:r>
+            <w:r>
+              <w:rPr>
+                <w:rFonts w:ascii="Consolas" w:hAnsi="Consolas" w:cs="Consolas"/>
+                <w:b/>
+                <w:bCs/>
+                <w:color w:val="000000"/>
+                <w:sz w:val="16"/>
+                <w:szCs w:val="16"/>
+                <w:highlight w:val="yellow"/>
+                <w:lang w:val="en-US"/>
+              </w:rPr>
+              <w:t>[HttpPost]</w:t>
+            </w:r>
+          </w:p>
+          <w:p>
+            <w:pPr>
+              <w:autoSpaceDE w:val="0"/>
+              <w:autoSpaceDN w:val="0"/>
+              <w:adjustRightInd w:val="0"/>
+              <w:rPr>
+                <w:rFonts w:ascii="Consolas" w:hAnsi="Consolas" w:cs="Consolas"/>
+                <w:color w:val="000000"/>
+                <w:sz w:val="16"/>
+                <w:szCs w:val="16"/>
+                <w:lang w:val="en-US"/>
+              </w:rPr>
+            </w:pPr>
+            <w:r>
+              <w:rPr>
+                <w:rFonts w:ascii="Consolas" w:hAnsi="Consolas" w:cs="Consolas"/>
+                <w:color w:val="000000"/>
+                <w:sz w:val="16"/>
+                <w:szCs w:val="16"/>
+                <w:lang w:val="en-US"/>
+              </w:rPr>
+              <w:t xml:space="preserve">        </w:t>
+            </w:r>
+            <w:r>
+              <w:rPr>
+                <w:rFonts w:ascii="Consolas" w:hAnsi="Consolas" w:cs="Consolas"/>
+                <w:color w:val="0000FF"/>
+                <w:sz w:val="16"/>
+                <w:szCs w:val="16"/>
+                <w:lang w:val="en-US"/>
+              </w:rPr>
+              <w:t>public</w:t>
+            </w:r>
+            <w:r>
+              <w:rPr>
+                <w:rFonts w:ascii="Consolas" w:hAnsi="Consolas" w:cs="Consolas"/>
+                <w:color w:val="000000"/>
+                <w:sz w:val="16"/>
+                <w:szCs w:val="16"/>
+                <w:lang w:val="en-US"/>
+              </w:rPr>
+              <w:t xml:space="preserve"> DataResponse&lt;</w:t>
+            </w:r>
+            <w:r>
+              <w:rPr>
+                <w:rFonts w:ascii="Consolas" w:hAnsi="Consolas" w:cs="Consolas"/>
+                <w:color w:val="0000FF"/>
+                <w:sz w:val="16"/>
+                <w:szCs w:val="16"/>
+                <w:lang w:val="en-US"/>
+              </w:rPr>
+              <w:t>int</w:t>
+            </w:r>
+            <w:r>
+              <w:rPr>
+                <w:rFonts w:ascii="Consolas" w:hAnsi="Consolas" w:cs="Consolas"/>
+                <w:color w:val="000000"/>
+                <w:sz w:val="16"/>
+                <w:szCs w:val="16"/>
+                <w:lang w:val="en-US"/>
+              </w:rPr>
+              <w:t>&gt; Add(OperationDto operationDto  )</w:t>
+            </w:r>
+          </w:p>
+          <w:p>
+            <w:pPr>
+              <w:autoSpaceDE w:val="0"/>
+              <w:autoSpaceDN w:val="0"/>
+              <w:adjustRightInd w:val="0"/>
+              <w:rPr>
+                <w:rFonts w:ascii="Consolas" w:hAnsi="Consolas" w:cs="Consolas"/>
+                <w:color w:val="000000"/>
+                <w:sz w:val="16"/>
+                <w:szCs w:val="16"/>
+                <w:lang w:val="en-US"/>
+              </w:rPr>
+            </w:pPr>
+            <w:r>
+              <w:rPr>
+                <w:rFonts w:ascii="Consolas" w:hAnsi="Consolas" w:cs="Consolas"/>
+                <w:color w:val="000000"/>
+                <w:sz w:val="16"/>
+                <w:szCs w:val="16"/>
+                <w:lang w:val="en-US"/>
+              </w:rPr>
+              <w:t xml:space="preserve">        {</w:t>
+            </w:r>
+          </w:p>
+          <w:p>
+            <w:pPr>
+              <w:autoSpaceDE w:val="0"/>
+              <w:autoSpaceDN w:val="0"/>
+              <w:adjustRightInd w:val="0"/>
+              <w:rPr>
+                <w:rFonts w:ascii="Consolas" w:hAnsi="Consolas" w:cs="Consolas"/>
+                <w:color w:val="000000"/>
+                <w:sz w:val="16"/>
+                <w:szCs w:val="16"/>
+                <w:lang w:val="en-US"/>
+              </w:rPr>
+            </w:pPr>
+            <w:r>
+              <w:rPr>
+                <w:rFonts w:ascii="Consolas" w:hAnsi="Consolas" w:cs="Consolas"/>
+                <w:color w:val="000000"/>
+                <w:sz w:val="16"/>
+                <w:szCs w:val="16"/>
+                <w:lang w:val="en-US"/>
+              </w:rPr>
+              <w:t xml:space="preserve">            </w:t>
+            </w:r>
+            <w:r>
+              <w:rPr>
+                <w:rFonts w:ascii="Consolas" w:hAnsi="Consolas" w:cs="Consolas"/>
+                <w:color w:val="0000FF"/>
+                <w:sz w:val="16"/>
+                <w:szCs w:val="16"/>
+                <w:lang w:val="en-US"/>
+              </w:rPr>
+              <w:t>var</w:t>
+            </w:r>
+            <w:r>
+              <w:rPr>
+                <w:rFonts w:ascii="Consolas" w:hAnsi="Consolas" w:cs="Consolas"/>
+                <w:color w:val="000000"/>
+                <w:sz w:val="16"/>
+                <w:szCs w:val="16"/>
+                <w:lang w:val="en-US"/>
+              </w:rPr>
+              <w:t xml:space="preserve"> responce = </w:t>
+            </w:r>
+            <w:r>
+              <w:rPr>
+                <w:rFonts w:ascii="Consolas" w:hAnsi="Consolas" w:cs="Consolas"/>
+                <w:color w:val="0000FF"/>
+                <w:sz w:val="16"/>
+                <w:szCs w:val="16"/>
+                <w:lang w:val="en-US"/>
+              </w:rPr>
+              <w:t>new</w:t>
+            </w:r>
+            <w:r>
+              <w:rPr>
+                <w:rFonts w:ascii="Consolas" w:hAnsi="Consolas" w:cs="Consolas"/>
+                <w:color w:val="000000"/>
+                <w:sz w:val="16"/>
+                <w:szCs w:val="16"/>
+                <w:lang w:val="en-US"/>
+              </w:rPr>
+              <w:t xml:space="preserve"> DataResponse&lt;</w:t>
+            </w:r>
+            <w:r>
+              <w:rPr>
+                <w:rFonts w:ascii="Consolas" w:hAnsi="Consolas" w:cs="Consolas"/>
+                <w:color w:val="0000FF"/>
+                <w:sz w:val="16"/>
+                <w:szCs w:val="16"/>
+                <w:lang w:val="en-US"/>
+              </w:rPr>
+              <w:t>int</w:t>
+            </w:r>
+            <w:r>
+              <w:rPr>
+                <w:rFonts w:ascii="Consolas" w:hAnsi="Consolas" w:cs="Consolas"/>
+                <w:color w:val="000000"/>
+                <w:sz w:val="16"/>
+                <w:szCs w:val="16"/>
+                <w:lang w:val="en-US"/>
+              </w:rPr>
+              <w:t>&gt;();</w:t>
+            </w:r>
+          </w:p>
+          <w:p>
+            <w:pPr>
+              <w:autoSpaceDE w:val="0"/>
+              <w:autoSpaceDN w:val="0"/>
+              <w:adjustRightInd w:val="0"/>
+              <w:rPr>
+                <w:rFonts w:ascii="Consolas" w:hAnsi="Consolas" w:cs="Consolas"/>
+                <w:color w:val="000000"/>
+                <w:sz w:val="16"/>
+                <w:szCs w:val="16"/>
+                <w:lang w:val="en-US"/>
+              </w:rPr>
+            </w:pPr>
+          </w:p>
+          <w:p>
+            <w:pPr>
+              <w:autoSpaceDE w:val="0"/>
+              <w:autoSpaceDN w:val="0"/>
+              <w:adjustRightInd w:val="0"/>
+              <w:rPr>
+                <w:rFonts w:ascii="Consolas" w:hAnsi="Consolas" w:cs="Consolas"/>
+                <w:color w:val="000000"/>
+                <w:sz w:val="16"/>
+                <w:szCs w:val="16"/>
+                <w:lang w:val="en-US"/>
+              </w:rPr>
+            </w:pPr>
+            <w:r>
+              <w:rPr>
+                <w:rFonts w:ascii="Consolas" w:hAnsi="Consolas" w:cs="Consolas"/>
+                <w:color w:val="000000"/>
+                <w:sz w:val="16"/>
+                <w:szCs w:val="16"/>
+                <w:lang w:val="en-US"/>
+              </w:rPr>
+              <w:t xml:space="preserve">            </w:t>
+            </w:r>
+            <w:r>
+              <w:rPr>
+                <w:rFonts w:ascii="Consolas" w:hAnsi="Consolas" w:cs="Consolas"/>
+                <w:color w:val="0000FF"/>
+                <w:sz w:val="16"/>
+                <w:szCs w:val="16"/>
+                <w:lang w:val="en-US"/>
+              </w:rPr>
+              <w:t>try</w:t>
+            </w:r>
+          </w:p>
+          <w:p>
+            <w:pPr>
+              <w:autoSpaceDE w:val="0"/>
+              <w:autoSpaceDN w:val="0"/>
+              <w:adjustRightInd w:val="0"/>
+              <w:rPr>
+                <w:rFonts w:ascii="Consolas" w:hAnsi="Consolas" w:cs="Consolas"/>
+                <w:color w:val="000000"/>
+                <w:sz w:val="16"/>
+                <w:szCs w:val="16"/>
+                <w:lang w:val="en-US"/>
+              </w:rPr>
+            </w:pPr>
+            <w:r>
+              <w:rPr>
+                <w:rFonts w:ascii="Consolas" w:hAnsi="Consolas" w:cs="Consolas"/>
+                <w:color w:val="000000"/>
+                <w:sz w:val="16"/>
+                <w:szCs w:val="16"/>
+                <w:lang w:val="en-US"/>
+              </w:rPr>
+              <w:t xml:space="preserve">            {</w:t>
+            </w:r>
+          </w:p>
+          <w:p>
+            <w:pPr>
+              <w:autoSpaceDE w:val="0"/>
+              <w:autoSpaceDN w:val="0"/>
+              <w:adjustRightInd w:val="0"/>
+              <w:rPr>
+                <w:rFonts w:ascii="Consolas" w:hAnsi="Consolas" w:cs="Consolas"/>
+                <w:color w:val="000000"/>
+                <w:sz w:val="16"/>
+                <w:szCs w:val="16"/>
+                <w:lang w:val="en-US"/>
+              </w:rPr>
+            </w:pPr>
+            <w:r>
+              <w:rPr>
+                <w:rFonts w:ascii="Consolas" w:hAnsi="Consolas" w:cs="Consolas"/>
+                <w:color w:val="000000"/>
+                <w:sz w:val="16"/>
+                <w:szCs w:val="16"/>
+                <w:lang w:val="en-US"/>
+              </w:rPr>
+              <w:t xml:space="preserve">                </w:t>
+            </w:r>
+            <w:r>
+              <w:rPr>
+                <w:rFonts w:ascii="Consolas" w:hAnsi="Consolas" w:cs="Consolas"/>
+                <w:color w:val="0000FF"/>
+                <w:sz w:val="16"/>
+                <w:szCs w:val="16"/>
+                <w:highlight w:val="yellow"/>
+                <w:lang w:val="en-US"/>
+              </w:rPr>
+              <w:t>var</w:t>
+            </w:r>
+            <w:r>
+              <w:rPr>
+                <w:rFonts w:ascii="Consolas" w:hAnsi="Consolas" w:cs="Consolas"/>
+                <w:color w:val="000000"/>
+                <w:sz w:val="16"/>
+                <w:szCs w:val="16"/>
+                <w:highlight w:val="yellow"/>
+                <w:lang w:val="en-US"/>
+              </w:rPr>
+              <w:t xml:space="preserve"> operation = operationDto.ToDao();</w:t>
+            </w:r>
+          </w:p>
+          <w:p>
+            <w:pPr>
+              <w:autoSpaceDE w:val="0"/>
+              <w:autoSpaceDN w:val="0"/>
+              <w:adjustRightInd w:val="0"/>
+              <w:rPr>
+                <w:rFonts w:ascii="Consolas" w:hAnsi="Consolas" w:cs="Consolas"/>
+                <w:color w:val="000000"/>
+                <w:sz w:val="16"/>
+                <w:szCs w:val="16"/>
+                <w:lang w:val="en-US"/>
+              </w:rPr>
+            </w:pPr>
+            <w:r>
+              <w:rPr>
+                <w:rFonts w:ascii="Consolas" w:hAnsi="Consolas" w:cs="Consolas"/>
+                <w:color w:val="000000"/>
+                <w:sz w:val="16"/>
+                <w:szCs w:val="16"/>
+                <w:lang w:val="en-US"/>
+              </w:rPr>
+              <w:t xml:space="preserve">                _unitOfWork.Operation.Add(</w:t>
+            </w:r>
+            <w:r>
+              <w:rPr>
+                <w:rFonts w:ascii="Consolas" w:hAnsi="Consolas" w:cs="Consolas"/>
+                <w:color w:val="000000"/>
+                <w:sz w:val="16"/>
+                <w:szCs w:val="16"/>
+                <w:highlight w:val="yellow"/>
+                <w:lang w:val="en-US"/>
+              </w:rPr>
+              <w:t>operation</w:t>
+            </w:r>
+            <w:r>
+              <w:rPr>
+                <w:rFonts w:ascii="Consolas" w:hAnsi="Consolas" w:cs="Consolas"/>
+                <w:color w:val="000000"/>
+                <w:sz w:val="16"/>
+                <w:szCs w:val="16"/>
+                <w:lang w:val="en-US"/>
+              </w:rPr>
+              <w:t>);</w:t>
+            </w:r>
+          </w:p>
+          <w:p>
+            <w:pPr>
+              <w:autoSpaceDE w:val="0"/>
+              <w:autoSpaceDN w:val="0"/>
+              <w:adjustRightInd w:val="0"/>
+              <w:rPr>
+                <w:rFonts w:ascii="Consolas" w:hAnsi="Consolas" w:cs="Consolas"/>
+                <w:color w:val="000000"/>
+                <w:sz w:val="16"/>
+                <w:szCs w:val="16"/>
+                <w:lang w:val="en-US"/>
+              </w:rPr>
+            </w:pPr>
+            <w:r>
+              <w:rPr>
+                <w:rFonts w:ascii="Consolas" w:hAnsi="Consolas" w:cs="Consolas"/>
+                <w:color w:val="000000"/>
+                <w:sz w:val="16"/>
+                <w:szCs w:val="16"/>
+                <w:lang w:val="en-US"/>
+              </w:rPr>
+              <w:t xml:space="preserve">                _unitOfWork.Complete();</w:t>
+            </w:r>
+          </w:p>
+          <w:p>
+            <w:pPr>
+              <w:autoSpaceDE w:val="0"/>
+              <w:autoSpaceDN w:val="0"/>
+              <w:adjustRightInd w:val="0"/>
+              <w:rPr>
+                <w:rFonts w:ascii="Consolas" w:hAnsi="Consolas" w:cs="Consolas"/>
+                <w:color w:val="000000"/>
+                <w:sz w:val="16"/>
+                <w:szCs w:val="16"/>
+                <w:lang w:val="pl-PL"/>
+              </w:rPr>
+            </w:pPr>
+            <w:r>
+              <w:rPr>
+                <w:rFonts w:ascii="Consolas" w:hAnsi="Consolas" w:cs="Consolas"/>
+                <w:color w:val="000000"/>
+                <w:sz w:val="16"/>
+                <w:szCs w:val="16"/>
+                <w:lang w:val="en-US"/>
+              </w:rPr>
+              <w:t xml:space="preserve">                </w:t>
+            </w:r>
+            <w:r>
+              <w:rPr>
+                <w:rFonts w:ascii="Consolas" w:hAnsi="Consolas" w:cs="Consolas"/>
+                <w:color w:val="008000"/>
+                <w:sz w:val="16"/>
+                <w:szCs w:val="16"/>
+                <w:lang w:val="pl-PL"/>
+              </w:rPr>
+              <w:t>// tutaj jest już znane id dodanego rekordu</w:t>
+            </w:r>
+          </w:p>
+          <w:p>
+            <w:pPr>
+              <w:autoSpaceDE w:val="0"/>
+              <w:autoSpaceDN w:val="0"/>
+              <w:adjustRightInd w:val="0"/>
+              <w:rPr>
+                <w:rFonts w:ascii="Consolas" w:hAnsi="Consolas" w:cs="Consolas"/>
+                <w:color w:val="000000"/>
+                <w:sz w:val="16"/>
+                <w:szCs w:val="16"/>
+                <w:lang w:val="en-US"/>
+              </w:rPr>
+            </w:pPr>
+            <w:r>
+              <w:rPr>
+                <w:rFonts w:ascii="Consolas" w:hAnsi="Consolas" w:cs="Consolas"/>
+                <w:color w:val="000000"/>
+                <w:sz w:val="16"/>
+                <w:szCs w:val="16"/>
+                <w:lang w:val="pl-PL"/>
+              </w:rPr>
+              <w:t xml:space="preserve">                </w:t>
+            </w:r>
+            <w:r>
+              <w:rPr>
+                <w:rFonts w:ascii="Consolas" w:hAnsi="Consolas" w:cs="Consolas"/>
+                <w:color w:val="000000"/>
+                <w:sz w:val="16"/>
+                <w:szCs w:val="16"/>
+                <w:lang w:val="en-US"/>
+              </w:rPr>
+              <w:t xml:space="preserve">responce.Data = </w:t>
+            </w:r>
+            <w:r>
+              <w:rPr>
+                <w:rFonts w:ascii="Consolas" w:hAnsi="Consolas" w:cs="Consolas"/>
+                <w:color w:val="000000"/>
+                <w:sz w:val="16"/>
+                <w:szCs w:val="16"/>
+                <w:highlight w:val="yellow"/>
+                <w:lang w:val="en-US"/>
+              </w:rPr>
+              <w:t>operation</w:t>
+            </w:r>
+            <w:r>
+              <w:rPr>
+                <w:rFonts w:ascii="Consolas" w:hAnsi="Consolas" w:cs="Consolas"/>
+                <w:color w:val="000000"/>
+                <w:sz w:val="16"/>
+                <w:szCs w:val="16"/>
+                <w:lang w:val="en-US"/>
+              </w:rPr>
+              <w:t>.Id;</w:t>
+            </w:r>
+          </w:p>
+          <w:p>
+            <w:pPr>
+              <w:autoSpaceDE w:val="0"/>
+              <w:autoSpaceDN w:val="0"/>
+              <w:adjustRightInd w:val="0"/>
+              <w:rPr>
+                <w:rFonts w:ascii="Consolas" w:hAnsi="Consolas" w:cs="Consolas"/>
+                <w:color w:val="000000"/>
+                <w:sz w:val="16"/>
+                <w:szCs w:val="16"/>
+                <w:lang w:val="en-US"/>
+              </w:rPr>
+            </w:pPr>
+            <w:r>
+              <w:rPr>
+                <w:rFonts w:ascii="Consolas" w:hAnsi="Consolas" w:cs="Consolas"/>
+                <w:color w:val="000000"/>
+                <w:sz w:val="16"/>
+                <w:szCs w:val="16"/>
+                <w:lang w:val="en-US"/>
+              </w:rPr>
+              <w:t xml:space="preserve">            }</w:t>
+            </w:r>
+          </w:p>
+          <w:p>
+            <w:pPr>
+              <w:autoSpaceDE w:val="0"/>
+              <w:autoSpaceDN w:val="0"/>
+              <w:adjustRightInd w:val="0"/>
+              <w:rPr>
+                <w:rFonts w:ascii="Consolas" w:hAnsi="Consolas" w:cs="Consolas"/>
+                <w:color w:val="000000"/>
+                <w:sz w:val="16"/>
+                <w:szCs w:val="16"/>
+                <w:lang w:val="en-US"/>
+              </w:rPr>
+            </w:pPr>
+            <w:r>
+              <w:rPr>
+                <w:rFonts w:ascii="Consolas" w:hAnsi="Consolas" w:cs="Consolas"/>
+                <w:color w:val="000000"/>
+                <w:sz w:val="16"/>
+                <w:szCs w:val="16"/>
+                <w:lang w:val="en-US"/>
+              </w:rPr>
+              <w:t xml:space="preserve">            </w:t>
+            </w:r>
+            <w:r>
+              <w:rPr>
+                <w:rFonts w:ascii="Consolas" w:hAnsi="Consolas" w:cs="Consolas"/>
+                <w:color w:val="0000FF"/>
+                <w:sz w:val="16"/>
+                <w:szCs w:val="16"/>
+                <w:lang w:val="en-US"/>
+              </w:rPr>
+              <w:t>catch</w:t>
+            </w:r>
+            <w:r>
+              <w:rPr>
+                <w:rFonts w:ascii="Consolas" w:hAnsi="Consolas" w:cs="Consolas"/>
+                <w:color w:val="000000"/>
+                <w:sz w:val="16"/>
+                <w:szCs w:val="16"/>
+                <w:lang w:val="en-US"/>
+              </w:rPr>
+              <w:t xml:space="preserve"> (Exception ex)</w:t>
+            </w:r>
+          </w:p>
+          <w:p>
+            <w:pPr>
+              <w:autoSpaceDE w:val="0"/>
+              <w:autoSpaceDN w:val="0"/>
+              <w:adjustRightInd w:val="0"/>
+              <w:rPr>
+                <w:rFonts w:ascii="Consolas" w:hAnsi="Consolas" w:cs="Consolas"/>
+                <w:color w:val="000000"/>
+                <w:sz w:val="16"/>
+                <w:szCs w:val="16"/>
+                <w:lang w:val="en-US"/>
+              </w:rPr>
+            </w:pPr>
+            <w:r>
+              <w:rPr>
+                <w:rFonts w:ascii="Consolas" w:hAnsi="Consolas" w:cs="Consolas"/>
+                <w:color w:val="000000"/>
+                <w:sz w:val="16"/>
+                <w:szCs w:val="16"/>
+                <w:lang w:val="en-US"/>
+              </w:rPr>
+              <w:t xml:space="preserve">            {</w:t>
+            </w:r>
+          </w:p>
+          <w:p>
+            <w:pPr>
+              <w:autoSpaceDE w:val="0"/>
+              <w:autoSpaceDN w:val="0"/>
+              <w:adjustRightInd w:val="0"/>
+              <w:rPr>
+                <w:rFonts w:ascii="Consolas" w:hAnsi="Consolas" w:cs="Consolas"/>
+                <w:color w:val="000000"/>
+                <w:sz w:val="16"/>
+                <w:szCs w:val="16"/>
+                <w:lang w:val="en-US"/>
+              </w:rPr>
+            </w:pPr>
+            <w:r>
+              <w:rPr>
+                <w:rFonts w:ascii="Consolas" w:hAnsi="Consolas" w:cs="Consolas"/>
+                <w:color w:val="000000"/>
+                <w:sz w:val="16"/>
+                <w:szCs w:val="16"/>
+                <w:lang w:val="en-US"/>
+              </w:rPr>
+              <w:t xml:space="preserve">                </w:t>
+            </w:r>
+            <w:r>
+              <w:rPr>
+                <w:rFonts w:ascii="Consolas" w:hAnsi="Consolas" w:cs="Consolas"/>
+                <w:color w:val="008000"/>
+                <w:sz w:val="16"/>
+                <w:szCs w:val="16"/>
+                <w:lang w:val="en-US"/>
+              </w:rPr>
+              <w:t>// logowanie do pliku ...</w:t>
+            </w:r>
+          </w:p>
+          <w:p>
+            <w:pPr>
+              <w:autoSpaceDE w:val="0"/>
+              <w:autoSpaceDN w:val="0"/>
+              <w:adjustRightInd w:val="0"/>
+              <w:rPr>
+                <w:rFonts w:ascii="Consolas" w:hAnsi="Consolas" w:cs="Consolas"/>
+                <w:color w:val="000000"/>
+                <w:sz w:val="16"/>
+                <w:szCs w:val="16"/>
+                <w:lang w:val="en-US"/>
+              </w:rPr>
+            </w:pPr>
+            <w:r>
+              <w:rPr>
+                <w:rFonts w:ascii="Consolas" w:hAnsi="Consolas" w:cs="Consolas"/>
+                <w:color w:val="000000"/>
+                <w:sz w:val="16"/>
+                <w:szCs w:val="16"/>
+                <w:lang w:val="en-US"/>
+              </w:rPr>
+              <w:t xml:space="preserve">                responce.Errors.Add(</w:t>
+            </w:r>
+            <w:r>
+              <w:rPr>
+                <w:rFonts w:ascii="Consolas" w:hAnsi="Consolas" w:cs="Consolas"/>
+                <w:color w:val="0000FF"/>
+                <w:sz w:val="16"/>
+                <w:szCs w:val="16"/>
+                <w:lang w:val="en-US"/>
+              </w:rPr>
+              <w:t>new</w:t>
+            </w:r>
+            <w:r>
+              <w:rPr>
+                <w:rFonts w:ascii="Consolas" w:hAnsi="Consolas" w:cs="Consolas"/>
+                <w:color w:val="000000"/>
+                <w:sz w:val="16"/>
+                <w:szCs w:val="16"/>
+                <w:lang w:val="en-US"/>
+              </w:rPr>
+              <w:t xml:space="preserve"> Error(ex.Source, ex.Message));</w:t>
+            </w:r>
+          </w:p>
+          <w:p>
+            <w:pPr>
+              <w:autoSpaceDE w:val="0"/>
+              <w:autoSpaceDN w:val="0"/>
+              <w:adjustRightInd w:val="0"/>
+              <w:rPr>
+                <w:rFonts w:ascii="Consolas" w:hAnsi="Consolas" w:cs="Consolas"/>
+                <w:color w:val="000000"/>
+                <w:sz w:val="16"/>
+                <w:szCs w:val="16"/>
+                <w:lang w:val="en-US"/>
+              </w:rPr>
+            </w:pPr>
+            <w:r>
+              <w:rPr>
+                <w:rFonts w:ascii="Consolas" w:hAnsi="Consolas" w:cs="Consolas"/>
+                <w:color w:val="000000"/>
+                <w:sz w:val="16"/>
+                <w:szCs w:val="16"/>
+                <w:lang w:val="en-US"/>
+              </w:rPr>
+              <w:t xml:space="preserve">            }</w:t>
+            </w:r>
+          </w:p>
+          <w:p>
+            <w:pPr>
+              <w:autoSpaceDE w:val="0"/>
+              <w:autoSpaceDN w:val="0"/>
+              <w:adjustRightInd w:val="0"/>
+              <w:rPr>
+                <w:rFonts w:ascii="Consolas" w:hAnsi="Consolas" w:cs="Consolas"/>
+                <w:color w:val="000000"/>
+                <w:sz w:val="16"/>
+                <w:szCs w:val="16"/>
+                <w:lang w:val="en-US"/>
+              </w:rPr>
+            </w:pPr>
+            <w:r>
+              <w:rPr>
+                <w:rFonts w:ascii="Consolas" w:hAnsi="Consolas" w:cs="Consolas"/>
+                <w:color w:val="000000"/>
+                <w:sz w:val="16"/>
+                <w:szCs w:val="16"/>
+                <w:lang w:val="en-US"/>
+              </w:rPr>
+              <w:t xml:space="preserve">            </w:t>
+            </w:r>
+            <w:r>
+              <w:rPr>
+                <w:rFonts w:ascii="Consolas" w:hAnsi="Consolas" w:cs="Consolas"/>
+                <w:color w:val="0000FF"/>
+                <w:sz w:val="16"/>
+                <w:szCs w:val="16"/>
+                <w:lang w:val="en-US"/>
+              </w:rPr>
+              <w:t>return</w:t>
+            </w:r>
+            <w:r>
+              <w:rPr>
+                <w:rFonts w:ascii="Consolas" w:hAnsi="Consolas" w:cs="Consolas"/>
+                <w:color w:val="000000"/>
+                <w:sz w:val="16"/>
+                <w:szCs w:val="16"/>
+                <w:lang w:val="en-US"/>
+              </w:rPr>
+              <w:t xml:space="preserve"> responce;</w:t>
+            </w:r>
+          </w:p>
+          <w:p>
+            <w:pPr>
+              <w:rPr>
+                <w:sz w:val="16"/>
+                <w:szCs w:val="16"/>
+                <w:lang w:val="en-US"/>
+              </w:rPr>
+            </w:pPr>
+            <w:r>
+              <w:rPr>
+                <w:rFonts w:ascii="Consolas" w:hAnsi="Consolas" w:cs="Consolas"/>
+                <w:color w:val="000000"/>
+                <w:sz w:val="16"/>
+                <w:szCs w:val="16"/>
+                <w:lang w:val="en-US"/>
+              </w:rPr>
+              <w:t xml:space="preserve">        }</w:t>
+            </w:r>
+          </w:p>
+        </w:tc>
+      </w:tr>
+    </w:tbl>
+    <w:p>
+      <w:pPr>
+        <w:rPr>
+          <w:lang w:val="en-US"/>
+        </w:rPr>
+      </w:pPr>
+    </w:p>
+    <w:p>
+      <w:pPr>
+        <w:rPr>
+          <w:lang w:val="en-US"/>
+        </w:rPr>
+      </w:pPr>
+      <w:r>
+        <w:rPr>
+          <w:lang w:val="en-US"/>
+        </w:rPr>
+        <w:br w:type="page"/>
+      </w:r>
+    </w:p>
+    <w:p>
+      <w:pPr>
+        <w:rPr>
+          <w:b/>
+          <w:bCs/>
+          <w:sz w:val="36"/>
+          <w:szCs w:val="36"/>
+          <w:lang w:val="pl-PL"/>
+        </w:rPr>
+      </w:pPr>
+      <w:r>
+        <w:rPr>
+          <w:b/>
+          <w:bCs/>
+          <w:sz w:val="36"/>
+          <w:szCs w:val="36"/>
+          <w:lang w:val="pl-PL"/>
+        </w:rPr>
+        <w:lastRenderedPageBreak/>
+        <w:t xml:space="preserve">Testujemy akcję </w:t>
+      </w:r>
+      <w:r>
+        <w:rPr>
+          <w:b/>
+          <w:bCs/>
+          <w:sz w:val="36"/>
+          <w:szCs w:val="36"/>
+          <w:lang w:val="pl-PL"/>
+        </w:rPr>
+        <w:t>Update</w:t>
+      </w:r>
+      <w:r>
+        <w:rPr>
+          <w:b/>
+          <w:bCs/>
+          <w:sz w:val="36"/>
+          <w:szCs w:val="36"/>
+          <w:lang w:val="pl-PL"/>
+        </w:rPr>
+        <w:t>()</w:t>
+      </w:r>
+    </w:p>
+    <w:p>
+      <w:pPr>
+        <w:rPr>
+          <w:lang w:val="en-US"/>
+        </w:rPr>
+      </w:pPr>
+      <w:r>
+        <w:rPr>
+          <w:lang w:val="en-US"/>
+        </w:rPr>
+        <w:t>a</w:t>
+      </w:r>
+    </w:p>
+    <w:p>
+      <w:pPr>
+        <w:rPr>
+          <w:lang w:val="en-US"/>
+        </w:rPr>
+      </w:pPr>
+      <w:r>
+        <w:rPr>
+          <w:noProof/>
+        </w:rPr>
+        <w:drawing>
+          <wp:inline distT="0" distB="0" distL="0" distR="0" wp14:anchorId="77F86B28" wp14:editId="1B2CE9FE">
+            <wp:extent cx="5760720" cy="1823085"/>
+            <wp:effectExtent l="0" t="0" r="0" b="5715"/>
+            <wp:docPr id="14" name="Obraz 14"/>
+            <wp:cNvGraphicFramePr>
+              <a:graphicFrameLocks xmlns:a="http://schemas.openxmlformats.org/drawingml/2006/main" noChangeAspect="1"/>
+            </wp:cNvGraphicFramePr>
+            <a:graphic xmlns:a="http://schemas.openxmlformats.org/drawingml/2006/main">
+              <a:graphicData uri="http://schemas.openxmlformats.org/drawingml/2006/picture">
+                <pic:pic xmlns:pic="http://schemas.openxmlformats.org/drawingml/2006/picture">
+                  <pic:nvPicPr>
+                    <pic:cNvPr id="1" name=""/>
+                    <pic:cNvPicPr/>
+                  </pic:nvPicPr>
+                  <pic:blipFill>
+                    <a:blip r:embed="rId21"/>
+                    <a:stretch>
+                      <a:fillRect/>
+                    </a:stretch>
+                  </pic:blipFill>
+                  <pic:spPr>
+                    <a:xfrm>
+                      <a:off x="0" y="0"/>
+                      <a:ext cx="5760720" cy="1823085"/>
+                    </a:xfrm>
+                    <a:prstGeom prst="rect">
+                      <a:avLst/>
+                    </a:prstGeom>
+                  </pic:spPr>
+                </pic:pic>
+              </a:graphicData>
+            </a:graphic>
+          </wp:inline>
+        </w:drawing>
+      </w:r>
+    </w:p>
+    <w:p>
+      <w:pPr>
+        <w:rPr>
+          <w:lang w:val="en-US"/>
+        </w:rPr>
+      </w:pPr>
+    </w:p>
+    <w:p>
+      <w:pPr>
+        <w:rPr>
+          <w:lang w:val="en-US"/>
+        </w:rPr>
+      </w:pPr>
+      <w:r>
+        <w:rPr>
+          <w:lang w:val="en-US"/>
+        </w:rPr>
+        <w:t>Treść Json’a</w:t>
+      </w:r>
+    </w:p>
+    <w:tbl>
+      <w:tblPr>
+        <w:tblStyle w:val="Tabela-Siatka"/>
+        <w:tblW w:w="0" w:type="auto"/>
+        <w:tblLook w:val="04A0" w:firstRow="1" w:lastRow="0" w:firstColumn="1" w:lastColumn="0" w:noHBand="0" w:noVBand="1"/>
+      </w:tblPr>
+      <w:tblGrid>
+        <w:gridCol w:w="9062"/>
+      </w:tblGrid>
+      <w:tr>
+        <w:tc>
+          <w:tcPr>
+            <w:tcW w:w="9062" w:type="dxa"/>
+          </w:tcPr>
+          <w:p>
+            <w:pPr>
+              <w:rPr>
+                <w:lang w:val="en-US"/>
+              </w:rPr>
+            </w:pPr>
+            <w:r>
+              <w:rPr>
+                <w:lang w:val="en-US"/>
+              </w:rPr>
+              <w:t>{</w:t>
+            </w:r>
+          </w:p>
+          <w:p>
+            <w:pPr>
+              <w:rPr>
+                <w:lang w:val="en-US"/>
+              </w:rPr>
+            </w:pPr>
+            <w:r>
+              <w:rPr>
+                <w:lang w:val="en-US"/>
+              </w:rPr>
+              <w:tab/>
+              <w:t>"Id":7,</w:t>
+            </w:r>
+          </w:p>
+          <w:p>
+            <w:pPr>
+              <w:rPr>
+                <w:lang w:val="en-US"/>
+              </w:rPr>
+            </w:pPr>
+            <w:r>
+              <w:rPr>
+                <w:lang w:val="en-US"/>
+              </w:rPr>
+              <w:tab/>
+              <w:t>"Name":"Update 44",</w:t>
+            </w:r>
+          </w:p>
+          <w:p>
+            <w:pPr>
+              <w:rPr>
+                <w:lang w:val="en-US"/>
+              </w:rPr>
+            </w:pPr>
+            <w:r>
+              <w:rPr>
+                <w:lang w:val="en-US"/>
+              </w:rPr>
+              <w:tab/>
+              <w:t>"Description":"zmiana ceny",</w:t>
+            </w:r>
+          </w:p>
+          <w:p>
+            <w:pPr>
+              <w:rPr>
+                <w:lang w:val="en-US"/>
+              </w:rPr>
+            </w:pPr>
+            <w:r>
+              <w:rPr>
+                <w:lang w:val="en-US"/>
+              </w:rPr>
+              <w:tab/>
+              <w:t>"Value":121,</w:t>
+            </w:r>
+          </w:p>
+          <w:p>
+            <w:pPr>
+              <w:rPr>
+                <w:lang w:val="en-US"/>
+              </w:rPr>
+            </w:pPr>
+            <w:r>
+              <w:rPr>
+                <w:lang w:val="en-US"/>
+              </w:rPr>
+              <w:tab/>
+              <w:t>"CategoryId":2</w:t>
+            </w:r>
+          </w:p>
+          <w:p>
+            <w:pPr>
+              <w:rPr>
+                <w:lang w:val="en-US"/>
+              </w:rPr>
+            </w:pPr>
+            <w:r>
+              <w:rPr>
+                <w:lang w:val="en-US"/>
+              </w:rPr>
+              <w:t>}</w:t>
+            </w:r>
+          </w:p>
+        </w:tc>
+      </w:tr>
+    </w:tbl>
+    <w:p>
+      <w:pPr>
+        <w:rPr>
+          <w:lang w:val="en-US"/>
+        </w:rPr>
+      </w:pPr>
+    </w:p>
+    <w:p>
+      <w:pPr>
+        <w:rPr>
+          <w:lang w:val="en-US"/>
+        </w:rPr>
+      </w:pPr>
+      <w:r>
+        <w:rPr>
+          <w:lang w:val="en-US"/>
+        </w:rPr>
+        <w:t>Odpowiedź serwera</w:t>
+      </w:r>
+    </w:p>
+    <w:tbl>
+      <w:tblPr>
+        <w:tblStyle w:val="Tabela-Siatka"/>
+        <w:tblW w:w="0" w:type="auto"/>
+        <w:tblLook w:val="04A0" w:firstRow="1" w:lastRow="0" w:firstColumn="1" w:lastColumn="0" w:noHBand="0" w:noVBand="1"/>
+      </w:tblPr>
+      <w:tblGrid>
+        <w:gridCol w:w="9062"/>
+      </w:tblGrid>
+      <w:tr>
+        <w:tc>
+          <w:tcPr>
+            <w:tcW w:w="9062" w:type="dxa"/>
+          </w:tcPr>
+          <w:p>
+            <w:pPr>
+              <w:rPr>
+                <w:lang w:val="en-US"/>
+              </w:rPr>
+            </w:pPr>
+            <w:r>
+              <w:rPr>
+                <w:lang w:val="en-US"/>
+              </w:rPr>
+              <w:t>{</w:t>
+            </w:r>
+          </w:p>
+          <w:p>
+            <w:pPr>
+              <w:rPr>
+                <w:lang w:val="en-US"/>
+              </w:rPr>
+            </w:pPr>
+            <w:r>
+              <w:rPr>
+                <w:lang w:val="en-US"/>
+              </w:rPr>
+              <w:t xml:space="preserve">  "errors": [],</w:t>
+            </w:r>
+          </w:p>
+          <w:p>
+            <w:pPr>
+              <w:rPr>
+                <w:lang w:val="en-US"/>
+              </w:rPr>
+            </w:pPr>
+            <w:r>
+              <w:rPr>
+                <w:lang w:val="en-US"/>
+              </w:rPr>
+              <w:t xml:space="preserve">  "isSuccess": true</w:t>
+            </w:r>
+          </w:p>
+          <w:p>
+            <w:pPr>
+              <w:rPr>
+                <w:lang w:val="en-US"/>
+              </w:rPr>
+            </w:pPr>
+            <w:r>
+              <w:rPr>
+                <w:lang w:val="en-US"/>
+              </w:rPr>
+              <w:t>}</w:t>
+            </w:r>
+          </w:p>
+        </w:tc>
+      </w:tr>
+    </w:tbl>
+    <w:p>
+      <w:pPr>
+        <w:rPr>
+          <w:lang w:val="en-US"/>
+        </w:rPr>
+      </w:pPr>
+    </w:p>
+    <w:p>
+      <w:pPr>
+        <w:rPr>
+          <w:lang w:val="en-US"/>
+        </w:rPr>
+      </w:pPr>
+      <w:r>
+        <w:rPr>
+          <w:lang w:val="en-US"/>
+        </w:rPr>
+        <w:br w:type="page"/>
+      </w:r>
+    </w:p>
+    <w:p>
+      <w:pPr>
+        <w:rPr>
+          <w:b/>
+          <w:bCs/>
+          <w:sz w:val="36"/>
+          <w:szCs w:val="36"/>
+          <w:lang w:val="pl-PL"/>
+        </w:rPr>
+      </w:pPr>
+      <w:r>
+        <w:rPr>
+          <w:b/>
+          <w:bCs/>
+          <w:sz w:val="36"/>
+          <w:szCs w:val="36"/>
+          <w:lang w:val="pl-PL"/>
+        </w:rPr>
+        <w:lastRenderedPageBreak/>
+        <w:t xml:space="preserve">Testujemy akcję </w:t>
+      </w:r>
+      <w:r>
+        <w:rPr>
+          <w:b/>
+          <w:bCs/>
+          <w:sz w:val="36"/>
+          <w:szCs w:val="36"/>
+          <w:lang w:val="pl-PL"/>
+        </w:rPr>
+        <w:t>Dele</w:t>
+      </w:r>
+      <w:r>
+        <w:rPr>
+          <w:b/>
+          <w:bCs/>
+          <w:sz w:val="36"/>
+          <w:szCs w:val="36"/>
+          <w:lang w:val="pl-PL"/>
+        </w:rPr>
+        <w:t>te</w:t>
+      </w:r>
+      <w:r>
+        <w:rPr>
+          <w:b/>
+          <w:bCs/>
+          <w:sz w:val="36"/>
+          <w:szCs w:val="36"/>
+          <w:lang w:val="pl-PL"/>
+        </w:rPr>
+        <w:t>()</w:t>
+      </w:r>
+    </w:p>
+    <w:p>
+      <w:pPr>
+        <w:rPr>
+          <w:lang w:val="en-US"/>
+        </w:rPr>
+      </w:pPr>
+      <w:r>
+        <w:rPr>
+          <w:noProof/>
+        </w:rPr>
+        <w:drawing>
+          <wp:inline distT="0" distB="0" distL="0" distR="0" wp14:anchorId="23D9E1F5" wp14:editId="78DF84FF">
+            <wp:extent cx="5760720" cy="2312035"/>
+            <wp:effectExtent l="0" t="0" r="0" b="0"/>
+            <wp:docPr id="15" name="Obraz 15"/>
+            <wp:cNvGraphicFramePr>
+              <a:graphicFrameLocks xmlns:a="http://schemas.openxmlformats.org/drawingml/2006/main" noChangeAspect="1"/>
+            </wp:cNvGraphicFramePr>
+            <a:graphic xmlns:a="http://schemas.openxmlformats.org/drawingml/2006/main">
+              <a:graphicData uri="http://schemas.openxmlformats.org/drawingml/2006/picture">
+                <pic:pic xmlns:pic="http://schemas.openxmlformats.org/drawingml/2006/picture">
+                  <pic:nvPicPr>
+                    <pic:cNvPr id="1" name=""/>
+                    <pic:cNvPicPr/>
+                  </pic:nvPicPr>
+                  <pic:blipFill>
+                    <a:blip r:embed="rId22"/>
+                    <a:stretch>
+                      <a:fillRect/>
+                    </a:stretch>
+                  </pic:blipFill>
+                  <pic:spPr>
+                    <a:xfrm>
+                      <a:off x="0" y="0"/>
+                      <a:ext cx="5760720" cy="2312035"/>
+                    </a:xfrm>
+                    <a:prstGeom prst="rect">
+                      <a:avLst/>
+                    </a:prstGeom>
+                  </pic:spPr>
+                </pic:pic>
+              </a:graphicData>
+            </a:graphic>
+          </wp:inline>
+        </w:drawing>
+      </w:r>
+    </w:p>
+    <w:p>
+      <w:pPr>
+        <w:rPr>
+          <w:lang w:val="en-US"/>
+        </w:rPr>
+      </w:pPr>
+    </w:p>
+    <w:p>
+      <w:pPr>
+        <w:rPr>
+          <w:lang w:val="en-US"/>
+        </w:rPr>
+      </w:pPr>
+      <w:r>
+        <w:rPr>
+          <w:lang w:val="en-US"/>
+        </w:rPr>
+        <w:t>Odpowiedź z serwera</w:t>
+      </w:r>
+    </w:p>
+    <w:tbl>
+      <w:tblPr>
+        <w:tblStyle w:val="Tabela-Siatka"/>
+        <w:tblW w:w="0" w:type="auto"/>
+        <w:tblLook w:val="04A0" w:firstRow="1" w:lastRow="0" w:firstColumn="1" w:lastColumn="0" w:noHBand="0" w:noVBand="1"/>
+      </w:tblPr>
+      <w:tblGrid>
+        <w:gridCol w:w="9062"/>
+      </w:tblGrid>
+      <w:tr>
+        <w:tc>
+          <w:tcPr>
+            <w:tcW w:w="9062" w:type="dxa"/>
+          </w:tcPr>
+          <w:p>
+            <w:pPr>
+              <w:rPr>
+                <w:lang w:val="en-US"/>
+              </w:rPr>
+            </w:pPr>
+            <w:r>
+              <w:rPr>
+                <w:lang w:val="en-US"/>
+              </w:rPr>
+              <w:t>{</w:t>
+            </w:r>
+          </w:p>
+          <w:p>
+            <w:pPr>
+              <w:rPr>
+                <w:lang w:val="en-US"/>
+              </w:rPr>
+            </w:pPr>
+            <w:r>
+              <w:rPr>
+                <w:lang w:val="en-US"/>
+              </w:rPr>
+              <w:t xml:space="preserve">  "errors": [],</w:t>
+            </w:r>
+          </w:p>
+          <w:p>
+            <w:pPr>
+              <w:rPr>
+                <w:lang w:val="en-US"/>
+              </w:rPr>
+            </w:pPr>
+            <w:r>
+              <w:rPr>
+                <w:lang w:val="en-US"/>
+              </w:rPr>
+              <w:t xml:space="preserve">  "isSuccess": true</w:t>
+            </w:r>
+          </w:p>
+          <w:p>
+            <w:pPr>
+              <w:rPr>
+                <w:lang w:val="en-US"/>
+              </w:rPr>
+            </w:pPr>
+            <w:r>
+              <w:rPr>
+                <w:lang w:val="en-US"/>
+              </w:rPr>
+              <w:t>}</w:t>
+            </w:r>
+          </w:p>
+        </w:tc>
+      </w:tr>
+    </w:tbl>
+    <w:p>
+      <w:pPr>
+        <w:rPr>
+          <w:lang w:val="en-US"/>
         </w:rPr>
       </w:pPr>
     </w:p>
     <w:sectPr>
-      <w:headerReference w:type="even" r:id="rId20"/>
-      <w:headerReference w:type="default" r:id="rId21"/>
-      <w:footerReference w:type="even" r:id="rId22"/>
-      <w:footerReference w:type="default" r:id="rId23"/>
-      <w:headerReference w:type="first" r:id="rId24"/>
-      <w:footerReference w:type="first" r:id="rId25"/>
+      <w:headerReference w:type="even" r:id="rId23"/>
+      <w:headerReference w:type="default" r:id="rId24"/>
+      <w:footerReference w:type="even" r:id="rId25"/>
+      <w:footerReference w:type="default" r:id="rId26"/>
+      <w:headerReference w:type="first" r:id="rId27"/>
+      <w:footerReference w:type="first" r:id="rId28"/>
       <w:pgSz w:w="11906" w:h="16838"/>
       <w:pgMar w:top="1417" w:right="1417" w:bottom="1417" w:left="1417" w:header="708" w:footer="708" w:gutter="0"/>
       <w:pgNumType w:start="0"/>

</xml_diff>